<commit_message>
US edits plus raja 24/12/2020
</commit_message>
<xml_diff>
--- a/saMhitA/01/TS 1 Baraha.docx
+++ b/saMhitA/01/TS 1 Baraha.docx
@@ -950,7 +950,27 @@
           <w:szCs w:val="36"/>
           <w:lang w:bidi="hi-IN"/>
         </w:rPr>
-        <w:t>mUqd^^rdhnA ha#rA,-myuqrva#ntari#kShaqmanvi#hi, dEvaM gaqmama#si || 3</w:t>
+        <w:t>mUq</w:t>
+      </w:r>
+      <w:r>
+        <w:rPr>
+          <w:rFonts w:ascii="Arial" w:hAnsi="Arial" w:cs="Arial"/>
+          <w:color w:val="000000"/>
+          <w:sz w:val="36"/>
+          <w:szCs w:val="36"/>
+          <w:lang w:bidi="hi-IN"/>
+        </w:rPr>
+        <w:t>rddh</w:t>
+      </w:r>
+      <w:r>
+        <w:rPr>
+          <w:rFonts w:ascii="Arial" w:hAnsi="Arial" w:cs="Arial"/>
+          <w:color w:val="000000"/>
+          <w:sz w:val="36"/>
+          <w:szCs w:val="36"/>
+          <w:lang w:bidi="hi-IN"/>
+        </w:rPr>
+        <w:t>nA ha#rA,-myuqrva#ntari#kShaqmanvi#hi, dEvaM gaqmama#si || 3</w:t>
       </w:r>
     </w:p>
     <w:p>
@@ -1150,7 +1170,27 @@
           <w:szCs w:val="36"/>
           <w:lang w:bidi="hi-IN"/>
         </w:rPr>
-        <w:t>karma#NE vAM dEqvEBya#H SakEyaqM, ~MvEShA#ya tvAq, pratyu#ShTaq(gm)q rakShaqH pratyu#ShTAq arA#tayOq, dhUra#siq dhUrvaq dhUrva#ntaqM dhUrvaq taM ~MyO$&amp;smAn dhUrva#tiq taM dhU$rvaqyaM ~MvaqyaM dhUrvA#maq,-stvaM dEqvAnA#masiq sasni#tamaqM papri#tamaqM juShTa#tamaqM ~Mvahni#tamaM dEvaqhUta#maq-mahru#tamasi haviqd^^rdhAnaqM, dRu(gm)ha#svaq mA hvA$r, miqtrasya# tvAq cakShu#ShAq prEkShEq mA BErmA saM ~Mvi#kthAq mA tvA# - [  ] 5</w:t>
+        <w:t>karma#NE vAM dEqvEBya#H SakEyaqM, ~MvEShA#ya tvAq, pratyu#ShTaq(gm)q rakShaqH pratyu#ShTAq arA#tayOq, dhUra#siq dhUrvaq dhUrva#ntaqM dhUrvaq taM ~MyO$&amp;smAn dhUrva#tiq taM dhU$rvaqyaM ~MvaqyaM dhUrvA#maq,-stvaM dEqvAnA#masiq sasni#tamaqM papri#tamaqM juShTa#tamaqM ~Mvahni#tamaM dEvaqhUta#maq-mahru#tamasi haviq</w:t>
+      </w:r>
+      <w:r>
+        <w:rPr>
+          <w:rFonts w:ascii="Arial" w:hAnsi="Arial" w:cs="Arial"/>
+          <w:color w:val="000000"/>
+          <w:sz w:val="36"/>
+          <w:szCs w:val="36"/>
+          <w:lang w:bidi="hi-IN"/>
+        </w:rPr>
+        <w:t>rddh</w:t>
+      </w:r>
+      <w:r>
+        <w:rPr>
+          <w:rFonts w:ascii="Arial" w:hAnsi="Arial" w:cs="Arial"/>
+          <w:color w:val="000000"/>
+          <w:sz w:val="36"/>
+          <w:szCs w:val="36"/>
+          <w:lang w:bidi="hi-IN"/>
+        </w:rPr>
+        <w:t>AnaqM, dRu(gm)ha#svaq mA hvA$r, miqtrasya# tvAq cakShu#ShAq prEkShEq mA BErmA saM ~Mvi#kthAq mA tvA# - [  ] 5</w:t>
       </w:r>
     </w:p>
     <w:p>
@@ -1266,7 +1306,7 @@
           <w:szCs w:val="36"/>
           <w:lang w:bidi="hi-IN"/>
         </w:rPr>
-        <w:t>bAqhuByA$M, pUqShNO hastA$ByA-maqgnayEq juShTaqM nirva#pAmyaqgnIShOmA$ByA,-miqdaM dEqvAnA#,-miqdamu# naH saqha, sPAqtyai tvAq nArA$tyaiq, suva#raqBi vi K^^yE#ShaM, ~MvaiSvAnaqraM jyOtiqr, dRu(gm)ha#ntAqM duryAq dyAvA#pRuthiqvyO,-ruqrva#ntari#kShaq manviq,-hyadi#tyAstvOqpasthE# sAdayAqmyagnE# haqvya(gm) ra#kShasva || 6</w:t>
+        <w:t>bAqhuByA$M, pUqShNO hastA$ByA-maqgnayEq juShTaqM nirva#pAmyaqgnIShOmA$ByA,-miqdaM dEqvAnA#,-miqdamu# naH saqha, sPAqtyai tvAq nArA$tyaiq, suva#raqBi vi KyE#ShaM, ~MvaiSvAnaqraM jyOtiqr, dRu(gm)ha#ntAqM duryAq dyAvA#pRuthiqvyO,-ruqrva#ntari#kShaq manviq,-hyadi#tyAstvOqpasthE# sAdayAqmyagnE# haqvya(gm) ra#kShasva || 6</w:t>
       </w:r>
       <w:r>
         <w:rPr>
@@ -2431,7 +2471,7 @@
           <w:szCs w:val="36"/>
           <w:lang w:bidi="hi-IN"/>
         </w:rPr>
-        <w:t xml:space="preserve">pratyu#ShTaq(gm)q rakShaqH pratyu#ShTAq arA#tayOq, &amp;gnErvaqstEji#ShThEnaq tEja#sAq niShTa#pAmi, gOqShThaM mA nirmRu#kShaM ~MvAqjina#M tvA sapatnasAqha(gm) saM mA$rjmiq, vAca#M prAqNaM, cakShuqH SrOtra#M, praqjAM ~MyOniqM mA nirmRu#kShaM ~MvAqjinI$M tvA sapatnasAqhI(gm) saM mA$rj^^myAq, </w:t>
+        <w:t xml:space="preserve">pratyu#ShTaq(gm)q rakShaqH pratyu#ShTAq arA#tayOq, &amp;gnErvaqstEji#ShThEnaq tEja#sAq niShTa#pAmi, gOqShThaM mA nirmRu#kShaM ~MvAqjina#M tvA sapatnasAqha(gm) saM mA$rjmiq, vAca#M prAqNaM, cakShuqH SrOtra#M, praqjAM ~MyOniqM mA nirmRu#kShaM ~MvAqjinI$M tvA sapatnasAqhI(gm) saM mA$rjmyAq, </w:t>
       </w:r>
       <w:r>
         <w:rPr>
@@ -2853,7 +2893,7 @@
           <w:szCs w:val="36"/>
           <w:lang w:bidi="hi-IN"/>
         </w:rPr>
-        <w:t xml:space="preserve">kRuShNO$ &amp;syAKarEqShThO$&amp;gnayE$ tvAq svAhAq, vEdi#rasi baqraq.hiShE$ tvAq svAhA#, baqrq.hira#si sruqg^^ByastvAq svAhA#, diqvE tvAq, &amp;ntari#kShAya tvA, pRuthiqvyai tvA$, svaqdhA piqtRuByaq UrgBa#va bar.hiqqShadBya# UqrjA pRu#thiqvIM </w:t>
+        <w:t xml:space="preserve">kRuShNO$ &amp;syAKarEqShThO$&amp;gnayE$ tvAq svAhAq, vEdi#rasi baqraq.hiShE$ tvAq svAhA#, baqrq.hira#si sruqgByastvAq svAhA#, diqvE tvAq, &amp;ntari#kShAya tvA, pRuthiqvyai tvA$, svaqdhA piqtRuByaq UrgBa#va bar.hiqqShadBya# UqrjA pRu#thiqvIM </w:t>
       </w:r>
     </w:p>
     <w:p>
@@ -2898,7 +2938,7 @@
           <w:szCs w:val="36"/>
           <w:lang w:bidi="hi-IN"/>
         </w:rPr>
-        <w:t>viSva#smAqdISha#tOq yaja#mAnasya pariqdhiriqDa I#Diqta^^indra#sya bAqhura#siq - [  ] 19</w:t>
+        <w:t>viSva#smAqdISha#tOq yaja#mAnasya pariqdhiriqDa I#Diqtaindra#sya bAqhura#siq - [  ] 19</w:t>
       </w:r>
     </w:p>
     <w:p>
@@ -3104,7 +3144,27 @@
           <w:lang w:bidi="hi-IN"/>
         </w:rPr>
         <w:lastRenderedPageBreak/>
-        <w:t>indrO# akRuNOd vIqryA#Ni samAqraByOqd^^rdhvO a#ddhvaqrO di#viqspRuSaqmahru#tO ( ) yaqj~jO yaqj~japa#tEq</w:t>
+        <w:t>indrO# akRuNOd vIqryA#Ni samAqraByOq</w:t>
+      </w:r>
+      <w:r>
+        <w:rPr>
+          <w:rFonts w:ascii="Arial" w:hAnsi="Arial" w:cs="Arial"/>
+          <w:color w:val="000000"/>
+          <w:sz w:val="36"/>
+          <w:szCs w:val="36"/>
+          <w:lang w:bidi="hi-IN"/>
+        </w:rPr>
+        <w:t>rddh</w:t>
+      </w:r>
+      <w:r>
+        <w:rPr>
+          <w:rFonts w:ascii="Arial" w:hAnsi="Arial" w:cs="Arial"/>
+          <w:color w:val="000000"/>
+          <w:sz w:val="36"/>
+          <w:szCs w:val="36"/>
+          <w:lang w:bidi="hi-IN"/>
+        </w:rPr>
+        <w:t>vO a#ddhvaqrO di#viqspRuSaqmahru#tO ( ) yaqj~jO yaqj~japa#tEq</w:t>
       </w:r>
       <w:r>
         <w:rPr>
@@ -3999,7 +4059,7 @@
           <w:szCs w:val="36"/>
           <w:lang w:bidi="hi-IN"/>
         </w:rPr>
-        <w:t>gAmaSva#M pOShayiqt^^nvA sa nO# - [  ] 26</w:t>
+        <w:t>gAmaSva#M pOShayiqtnvA sa nO# - [  ] 26</w:t>
       </w:r>
     </w:p>
     <w:p>
@@ -4244,7 +4304,7 @@
           <w:szCs w:val="36"/>
           <w:lang w:bidi="hi-IN"/>
         </w:rPr>
-        <w:t>viqdvAn^^thsa ya#jAqth - [  ] 27</w:t>
+        <w:t>viqdvAnthsa ya#jAqth - [  ] 27</w:t>
       </w:r>
     </w:p>
     <w:p>
@@ -4309,7 +4369,7 @@
           <w:szCs w:val="36"/>
           <w:lang w:bidi="hi-IN"/>
         </w:rPr>
-        <w:t>sEduq hOtAq sO a#ddhvaqrAn^^th sa RuqtUn ka#lpayAti ||</w:t>
+        <w:t>sEduq hOtAq sO a#ddhvaqrAnth sa RuqtUn ka#lpayAti ||</w:t>
       </w:r>
     </w:p>
     <w:p>
@@ -5283,7 +5343,27 @@
           <w:lang w:bidi="hi-IN"/>
         </w:rPr>
         <w:lastRenderedPageBreak/>
-        <w:t>vanaqspati#rUqd^^rdhvO mA# pAqhyOdRucaqH svAhA# yaqj~jaM mana#sAq svAhAq dyAvA#pRuthiqvIByAq(gg)q svAhOqrO-raqntari#kShAqth svAhA# yaqj~jaM ~MvAtAqdA ra#BE || 5</w:t>
+        <w:t>vanaqspati#rUq</w:t>
+      </w:r>
+      <w:r>
+        <w:rPr>
+          <w:rFonts w:ascii="Arial" w:hAnsi="Arial" w:cs="Arial"/>
+          <w:color w:val="000000"/>
+          <w:sz w:val="36"/>
+          <w:szCs w:val="36"/>
+          <w:lang w:bidi="hi-IN"/>
+        </w:rPr>
+        <w:t>rddh</w:t>
+      </w:r>
+      <w:r>
+        <w:rPr>
+          <w:rFonts w:ascii="Arial" w:hAnsi="Arial" w:cs="Arial"/>
+          <w:color w:val="000000"/>
+          <w:sz w:val="36"/>
+          <w:szCs w:val="36"/>
+          <w:lang w:bidi="hi-IN"/>
+        </w:rPr>
+        <w:t>vO mA# pAqhyOdRucaqH svAhA# yaqj~jaM mana#sAq svAhAq dyAvA#pRuthiqvIByAq(gg)q svAhOqrO-raqntari#kShAqth svAhA# yaqj~jaM ~MvAtAqdA ra#BE || 5</w:t>
       </w:r>
     </w:p>
     <w:p>
@@ -5910,7 +5990,27 @@
           <w:szCs w:val="36"/>
           <w:lang w:bidi="hi-IN"/>
         </w:rPr>
-        <w:t>vas^^vya#si ruqdrA&amp;syadi#ti-rasyAdiqtyA&amp;si# SuqkrA&amp;si# caqndrA&amp;siq bRuhaqspati#stvA suqmnE ra#Nvatu ruqdrO vasu#BiqrA ci#kEtu pRuthiqvyAstvA# mUqd^^rdhannA ji#Garmi dEvaqyaja#naq iDA#yAH paqdE GRuqtava#tiq svAhAq pari#liKitaq(gm)q rakShaqH pari#liKitAq arA#taya iqdamaqha(gm) rakSha#sO grIqvA api# kRuntAmiq yO$&amp;smAn dvEShTiq yaM ca# vaqyaM dviqShma iqdama#sya grIqvA - [  ] 11</w:t>
+        <w:t>vasvya#si ruqdrA&amp;syadi#ti-rasyAdiqtyA&amp;si# SuqkrA&amp;si# caqndrA&amp;siq bRuhaqspati#stvA suqmnE ra#Nvatu ruqdrO vasu#BiqrA ci#kEtu pRuthiqvyAstvA# mUq</w:t>
+      </w:r>
+      <w:r>
+        <w:rPr>
+          <w:rFonts w:ascii="Arial" w:hAnsi="Arial" w:cs="Arial"/>
+          <w:color w:val="000000"/>
+          <w:sz w:val="36"/>
+          <w:szCs w:val="36"/>
+          <w:lang w:bidi="hi-IN"/>
+        </w:rPr>
+        <w:t>rddh</w:t>
+      </w:r>
+      <w:r>
+        <w:rPr>
+          <w:rFonts w:ascii="Arial" w:hAnsi="Arial" w:cs="Arial"/>
+          <w:color w:val="000000"/>
+          <w:sz w:val="36"/>
+          <w:szCs w:val="36"/>
+          <w:lang w:bidi="hi-IN"/>
+        </w:rPr>
+        <w:t>annA ji#Garmi dEvaqyaja#naq iDA#yAH paqdE GRuqtava#tiq svAhAq pari#liKitaq(gm)q rakShaqH pari#liKitAq arA#taya iqdamaqha(gm) rakSha#sO grIqvA api# kRuntAmiq yO$&amp;smAn dvEShTiq yaM ca# vaqyaM dviqShma iqdama#sya grIqvA - [  ] 11</w:t>
       </w:r>
     </w:p>
     <w:p>
@@ -6065,7 +6165,27 @@
           <w:szCs w:val="36"/>
           <w:lang w:bidi="hi-IN"/>
         </w:rPr>
-        <w:t>aq(gm)qSunA# tE aq(gm)qSuH pRu#cyatAqM paru#ShAq paru#rgaqndhastEq kAma#mavatuq madA#yaq rasOq acyu#tOq &amp;mAtyO#&amp;si SuqkrastEq grahOq&amp;Bi tyaM dEqva(gm) sa#viqtAra#mUqNyO$H kaqvikra#tuqmarcA#mi saqtyasa#vasa(gm) ratnaqdhAmaqBi priqyaM maqtimUqd^^rdhvA yasyAqmatiqrBA adi#dyutaqth savI#maniq hira#Nya pANiramimIta suqkratu#H kRuqpA suva#H | praqjABya#stvA prAqNAya# tvA vyAqnAya# tvA praqjAstvamanuq ( ) prANi#hi praqjAstvAmanuq prANa#ntu || 13</w:t>
+        <w:t>aq(gm)qSunA# tE aq(gm)qSuH pRu#cyatAqM paru#ShAq paru#rgaqndhastEq kAma#mavatuq madA#yaq rasOq acyu#tOq &amp;mAtyO#&amp;si SuqkrastEq grahOq&amp;Bi tyaM dEqva(gm) sa#viqtAra#mUqNyO$H kaqvikra#tuqmarcA#mi saqtyasa#vasa(gm) ratnaqdhAmaqBi priqyaM maqtimUq</w:t>
+      </w:r>
+      <w:r>
+        <w:rPr>
+          <w:rFonts w:ascii="Arial" w:hAnsi="Arial" w:cs="Arial"/>
+          <w:color w:val="000000"/>
+          <w:sz w:val="36"/>
+          <w:szCs w:val="36"/>
+          <w:lang w:bidi="hi-IN"/>
+        </w:rPr>
+        <w:t>rddh</w:t>
+      </w:r>
+      <w:r>
+        <w:rPr>
+          <w:rFonts w:ascii="Arial" w:hAnsi="Arial" w:cs="Arial"/>
+          <w:color w:val="000000"/>
+          <w:sz w:val="36"/>
+          <w:szCs w:val="36"/>
+          <w:lang w:bidi="hi-IN"/>
+        </w:rPr>
+        <w:t>vA yasyAqmatiqrBA adi#dyutaqth savI#maniq hira#Nya pANiramimIta suqkratu#H kRuqpA suva#H | praqjABya#stvA prAqNAya# tvA vyAqnAya# tvA praqjAstvamanuq ( ) prANi#hi praqjAstvAmanuq prANa#ntu || 13</w:t>
       </w:r>
       <w:r>
         <w:rPr>
@@ -6527,7 +6647,7 @@
           <w:szCs w:val="36"/>
           <w:lang w:bidi="hi-IN"/>
         </w:rPr>
-        <w:t>pra cya#vasva BuvaspatEq viSvA$nyaqBi dhAmA#niq mA tvA# paripaqrI vi#daqnmA tvA# paripaqnthinO# vidaqnmA tvAq vRukA# aGAqyavOq mA ga#ndhaqrvO viqSvAva#suqrA da#GacC^^yEqnO BUqtvA parA# pataq yaja#mAnasya nO gRuqhE dEqvaiH sa(gg)#skRuqtaM ~Myaja#mAnasya svaqstyaya#nyaqsyapiq panthA#magasmahi svastiq gAma#nEqhasaqM ~MyEnaq viSvAqH pariq dviShO# vRuqNakti# viqndatEq vasuq namO# miqtrasyaq ( ) varu#Nasyaq cakSha#sE maqhO dEqvAyaq tadRuqta(gm) sa#paryata dUrEqdRuSE# dEqvajA#tAya kEqtavE# diqvaspuqtrAyaq sUryA#ya Sa(gm)sataq varu#Nasyaq skaMBa#namasiq varu#Nasya skaMBaqsarja#na-maqsyunmu#ktOq varu#Nasyaq pASa#H || 17</w:t>
+        <w:t>pra cya#vasva BuvaspatEq viSvA$nyaqBi dhAmA#niq mA tvA# paripaqrI vi#daqnmA tvA# paripaqnthinO# vidaqnmA tvAq vRukA# aGAqyavOq mA ga#ndhaqrvO viqSvAva#suqrA da#GacCyEqnO BUqtvA parA# pataq yaja#mAnasya nO gRuqhE dEqvaiH sa(gg)#skRuqtaM ~Myaja#mAnasya svaqstyaya#nyaqsyapiq panthA#magasmahi svastiq gAma#nEqhasaqM ~MyEnaq viSvAqH pariq dviShO# vRuqNakti# viqndatEq vasuq namO# miqtrasyaq ( ) varu#Nasyaq cakSha#sE maqhO dEqvAyaq tadRuqta(gm) sa#paryata dUrEqdRuSE# dEqvajA#tAya kEqtavE# diqvaspuqtrAyaq sUryA#ya Sa(gm)sataq varu#Nasyaq skaMBa#namasiq varu#Nasya skaMBaqsarja#na-maqsyunmu#ktOq varu#Nasyaq pASa#H || 17</w:t>
       </w:r>
     </w:p>
     <w:p>
@@ -6617,7 +6737,7 @@
           <w:szCs w:val="36"/>
           <w:lang w:bidi="hi-IN"/>
         </w:rPr>
-        <w:t xml:space="preserve">aqgnE-rA#tiqthyama#siq viShNa#vE tvAq sOma#syA&amp;&amp;*tiqthyama#siq viShNa#vEq tvA-&amp;ti#thErAtiqthyama#siq viShNa#vE tvAq&amp;gnayE$ tvA rAyaspOShaqdAv^^nnEq viShNa#vE tvA SyEqnAya# tvA sOmaqBRutEq viShNa#vE tvAq yA tEq dhAmA#ni haqviShAq yaja#ntiq tA tEq viSvA# pariqBUra#stu yaqj~jaM ga#yaqsPAna#H praqtara#NaH suqvIrO&amp;vI#rahAq praca#rA </w:t>
+        <w:t xml:space="preserve">aqgnE-rA#tiqthyama#siq viShNa#vE tvAq sOma#syA&amp;&amp;*tiqthyama#siq viShNa#vEq tvA-&amp;ti#thErAtiqthyama#siq viShNa#vE tvAq&amp;gnayE$ tvA rAyaspOShaqdAvnnEq viShNa#vE tvA SyEqnAya# tvA sOmaqBRutEq viShNa#vE tvAq yA tEq dhAmA#ni haqviShAq yaja#ntiq tA tEq viSvA# pariqBUra#stu yaqj~jaM ga#yaqsPAna#H praqtara#NaH suqvIrO&amp;vI#rahAq praca#rA </w:t>
       </w:r>
     </w:p>
     <w:p>
@@ -7565,7 +7685,27 @@
           <w:szCs w:val="36"/>
           <w:lang w:bidi="hi-IN"/>
         </w:rPr>
-        <w:t>prAcIq prEta#maddhvaqraM kaqlpaya#ntI Uqd^^rdhvaM ~Myaqj~jaM na#yataqM mA jI$hvarataqmatra# ramEthAqM ~Mvar.Shma#n pRuthiqvyA diqvO vA# viShNavuqta vA# pRuthiqvyA maqhO vA# viShNavuqta vAq&amp;ntari#kShAqddhastau# pRuNasva baqhuBi#rvasaqvyai#rA pra ya#cCaq - [  ] 26</w:t>
+        <w:t>prAcIq prEta#maddhvaqraM kaqlpaya#ntI Uq</w:t>
+      </w:r>
+      <w:r>
+        <w:rPr>
+          <w:rFonts w:ascii="Arial" w:hAnsi="Arial" w:cs="Arial"/>
+          <w:color w:val="000000"/>
+          <w:sz w:val="36"/>
+          <w:szCs w:val="36"/>
+          <w:lang w:bidi="hi-IN"/>
+        </w:rPr>
+        <w:t>rddh</w:t>
+      </w:r>
+      <w:r>
+        <w:rPr>
+          <w:rFonts w:ascii="Arial" w:hAnsi="Arial" w:cs="Arial"/>
+          <w:color w:val="000000"/>
+          <w:sz w:val="36"/>
+          <w:szCs w:val="36"/>
+          <w:lang w:bidi="hi-IN"/>
+        </w:rPr>
+        <w:t>vaM ~Myaqj~jaM na#yataqM mA jI$hvarataqmatra# ramEthAqM ~Mvar.Shma#n pRuthiqvyA diqvO vA# viShNavuqta vA# pRuthiqvyA maqhO vA# viShNavuqta vAq&amp;ntari#kShAqddhastau# pRuNasva baqhuBi#rvasaqvyai#rA pra ya#cCaq - [  ] 26</w:t>
       </w:r>
     </w:p>
     <w:p>
@@ -8051,7 +8191,27 @@
           <w:szCs w:val="36"/>
           <w:lang w:bidi="hi-IN"/>
         </w:rPr>
-        <w:t xml:space="preserve">Uqd^^rdhvO Ba#vaq prati#viqddhyA-&amp;ddhyaqsmadAq viShkRu#NuShvaq daivyA$nyagnE | </w:t>
+        <w:t>Uq</w:t>
+      </w:r>
+      <w:r>
+        <w:rPr>
+          <w:rFonts w:ascii="Arial" w:hAnsi="Arial" w:cs="Arial"/>
+          <w:color w:val="000000"/>
+          <w:sz w:val="36"/>
+          <w:szCs w:val="36"/>
+          <w:lang w:bidi="hi-IN"/>
+        </w:rPr>
+        <w:t>rddh</w:t>
+      </w:r>
+      <w:r>
+        <w:rPr>
+          <w:rFonts w:ascii="Arial" w:hAnsi="Arial" w:cs="Arial"/>
+          <w:color w:val="000000"/>
+          <w:sz w:val="36"/>
+          <w:szCs w:val="36"/>
+          <w:lang w:bidi="hi-IN"/>
+        </w:rPr>
+        <w:t xml:space="preserve">vO Ba#vaq prati#viqddhyA-&amp;ddhyaqsmadAq viShkRu#NuShvaq daivyA$nyagnE | </w:t>
       </w:r>
     </w:p>
     <w:p>
@@ -9921,7 +10081,7 @@
           <w:szCs w:val="36"/>
           <w:lang w:bidi="hi-IN"/>
         </w:rPr>
-        <w:t xml:space="preserve">viqBUra#si praqvAha#NOq vahni#rasi havyaqvAha#naH SvAqtrO#&amp;siq pracE#tAstuqthO#&amp;si viqSvavE#dA uqSiga#si kaqvira~gGA#rirasiq baMBA#riravaqsyura#siq duva#svA~jCuqn^^dhyUra#si mArjAqlIya#H saqrAMDa#si kRuqSAnu#H pariqShadyO#&amp;siq pava#mAnaH praqtakvA#&amp;siq naBa#svAqnasa#mRuMShTO&amp;si havyaqsUda# RuqtadhA#mA&amp;siq </w:t>
+        <w:t xml:space="preserve">viqBUra#si praqvAha#NOq vahni#rasi havyaqvAha#naH SvAqtrO#&amp;siq pracE#tAstuqthO#&amp;si viqSvavE#dA uqSiga#si kaqvira~gGA#rirasiq baMBA#riravaqsyura#siq duva#svA~jCuqndhyUra#si mArjAqlIya#H saqrAMDa#si kRuqSAnu#H pariqShadyO#&amp;siq pava#mAnaH praqtakvA#&amp;siq naBa#svAqnasa#mRuMShTO&amp;si havyaqsUda# RuqtadhA#mA&amp;siq </w:t>
       </w:r>
     </w:p>
     <w:p>
@@ -9966,7 +10126,27 @@
           <w:szCs w:val="36"/>
           <w:lang w:bidi="hi-IN"/>
         </w:rPr>
-        <w:t xml:space="preserve"> brahma#jyOtirasiq suva#d^^rdhAmAq&amp;jO$&amp;syEka#pAqdahi#rasi buqddhniyOq </w:t>
+        <w:t xml:space="preserve"> brahma#jyOtirasiq suva#</w:t>
+      </w:r>
+      <w:r>
+        <w:rPr>
+          <w:rFonts w:ascii="Arial" w:hAnsi="Arial" w:cs="Arial"/>
+          <w:color w:val="000000"/>
+          <w:sz w:val="36"/>
+          <w:szCs w:val="36"/>
+          <w:lang w:bidi="hi-IN"/>
+        </w:rPr>
+        <w:t>rddh</w:t>
+      </w:r>
+      <w:r>
+        <w:rPr>
+          <w:rFonts w:ascii="Arial" w:hAnsi="Arial" w:cs="Arial"/>
+          <w:color w:val="000000"/>
+          <w:sz w:val="36"/>
+          <w:szCs w:val="36"/>
+          <w:lang w:bidi="hi-IN"/>
+        </w:rPr>
+        <w:t xml:space="preserve">AmAq&amp;jO$&amp;syEka#pAqdahi#rasi buqddhniyOq </w:t>
       </w:r>
     </w:p>
     <w:p>
@@ -11324,7 +11504,27 @@
           <w:szCs w:val="36"/>
           <w:lang w:bidi="hi-IN"/>
         </w:rPr>
-        <w:t xml:space="preserve">vAtE#nAqsya haqviShaqs^^tmanA# yajaq sama#sya taqnuvA# Bavaq var.ShI#yOq var.ShI#yasi yaqj~jE yaqj~japati#M dhAH pRuthiqvyAH saqpRuMca#H pAhiq nama#sta AtAnA&amp;naqrvA prEhi# GRuqtasya# kuqqlyAmanu# saqha praqjayA# saqha rAqyaspOShEqNA&amp;&amp;pO# dEvIH SuddhAyuvaH SuqddhA yUqyaM dEqvA(gm) U$Dhva(gm) SuqddhA vaqyaM pari#viShTAH parivEqShTArO# vO BUyAsma || 15 </w:t>
+        <w:t>vAtE#nAqsya haqviShaqstmanA# yajaq sama#sya taqnuvA# Bavaq var.ShI#yOq var.ShI#yasi yaqj~jE yaqj~japati#M dhAH pRu</w:t>
+      </w:r>
+      <w:r>
+        <w:rPr>
+          <w:rFonts w:ascii="Arial" w:hAnsi="Arial" w:cs="Arial"/>
+          <w:color w:val="000000"/>
+          <w:sz w:val="36"/>
+          <w:szCs w:val="36"/>
+          <w:lang w:bidi="hi-IN"/>
+        </w:rPr>
+        <w:t>#</w:t>
+      </w:r>
+      <w:r>
+        <w:rPr>
+          <w:rFonts w:ascii="Arial" w:hAnsi="Arial" w:cs="Arial"/>
+          <w:color w:val="000000"/>
+          <w:sz w:val="36"/>
+          <w:szCs w:val="36"/>
+          <w:lang w:bidi="hi-IN"/>
+        </w:rPr>
+        <w:t xml:space="preserve">thiqvyAH saqpRuMca#H pAhiq nama#sta AtAnA&amp;naqrvA prEhi# GRuqtasya# kuqqlyAmanu# saqha praqjayA# saqha rAqyaspOShEqNA&amp;&amp;pO# dEvIH SuddhAyuvaH SuqddhA yUqyaM dEqvA(gm) U$Dhva(gm) SuqddhA vaqyaM pari#viShTAH parivEqShTArO# vO BUyAsma || 15 </w:t>
       </w:r>
     </w:p>
     <w:p>
@@ -11510,7 +11710,27 @@
           <w:szCs w:val="36"/>
           <w:lang w:bidi="hi-IN"/>
         </w:rPr>
-        <w:t>SamOSha#dhIByaqH SaM pRu#thiqvyai SamahO$ByAq-mOSha#dhEq trAya#svainaq(gg)q svadhi#tEq maina(gm)# hi(gm)sIq rakSha#sAM BAqgO#&amp;sIqdamaqha(gm) rakShO#&amp;dhaqmaM tamO# nayAmiq yO$&amp;smAn dvEShTiq yaM ca# vaqyaM dviqShma iqdamE#namadhaqmaM tamO# nayAmIqShE tvA# GRuqtEna# dyAvApRuthivIq prOrNvA#thAq-macCi#nnOq rAya#H suqvIra# uqrva#ntari#kShaqmanvi#hiq vAyOq vIhi# ( ) stOqkAnAq(gg)q svAhOqd^^rdhvana#BasaM mAruqtaM ga#cCataM || 17</w:t>
+        <w:t>SamOSha#dhIByaqH SaM pRu#thiqvyai SamahO$ByAq-mOSha#dhEq trAya#svainaq(gg)q svadhi#tEq maina(gm)# hi(gm)sIq rakSha#sAM BAqgO#&amp;sIqdamaqha(gm) rakShO#&amp;dhaqmaM tamO# nayAmiq yO$&amp;smAn dvEShTiq yaM ca# vaqyaM dviqShma iqdamE#namadhaqmaM tamO# nayAmIqShE tvA# GRuqtEna# dyAvApRuthivIq prOrNvA#thAq-macCi#nnOq rAya#H suqvIra# uqrva#ntari#kShaqmanvi#hiq vAyOq vIhi# ( ) stOqkAnAq(gg)q svAhOq</w:t>
+      </w:r>
+      <w:r>
+        <w:rPr>
+          <w:rFonts w:ascii="Arial" w:hAnsi="Arial" w:cs="Arial"/>
+          <w:color w:val="000000"/>
+          <w:sz w:val="36"/>
+          <w:szCs w:val="36"/>
+          <w:lang w:bidi="hi-IN"/>
+        </w:rPr>
+        <w:t>rddh</w:t>
+      </w:r>
+      <w:r>
+        <w:rPr>
+          <w:rFonts w:ascii="Arial" w:hAnsi="Arial" w:cs="Arial"/>
+          <w:color w:val="000000"/>
+          <w:sz w:val="36"/>
+          <w:szCs w:val="36"/>
+          <w:lang w:bidi="hi-IN"/>
+        </w:rPr>
+        <w:t>vana#BasaM mAruqtaM ga#cCataM || 17</w:t>
       </w:r>
     </w:p>
     <w:p>
@@ -12082,19 +12302,7 @@
           <w:szCs w:val="36"/>
           <w:lang w:bidi="hi-IN"/>
         </w:rPr>
-        <w:t>d</w:t>
-      </w:r>
-      <w:bookmarkStart w:id="0" w:name="_GoBack"/>
-      <w:bookmarkEnd w:id="0"/>
-      <w:r>
-        <w:rPr>
-          <w:rFonts w:ascii="Arial" w:hAnsi="Arial" w:cs="Arial"/>
-          <w:color w:val="000000"/>
-          <w:sz w:val="36"/>
-          <w:szCs w:val="36"/>
-          <w:lang w:bidi="hi-IN"/>
-        </w:rPr>
-        <w:t xml:space="preserve">dhvamiqmama#qddhvaqraM kRu#dhi diqvi dEqvEShuq hOtrA# yacCaq sOma# rAjaqnnEhyava# rOhaq mA BErmA saM ~Mvi#kthAq mA tvA# hi(gm)siShaM praqjAstvamuqpAva#rOha praqjAstvAmuqpAva#rOhantu SRuqNOtvaqgniH saqmidhAq hava#M mE SRuqNvantvApO# dhiqShaNA$Sca dEqvIH || </w:t>
+        <w:t xml:space="preserve">ddhvamiqmama#qddhvaqraM kRu#dhi diqvi dEqvEShuq hOtrA# yacCaq sOma# rAjaqnnEhyava# rOhaq mA BErmA saM ~Mvi#kthAq mA tvA# hi(gm)siShaM praqjAstvamuqpAva#rOha praqjAstvAmuqpAva#rOhantu SRuqNOtvaqgniH saqmidhAq hava#M mE SRuqNvantvApO# dhiqShaNA$Sca dEqvIH || </w:t>
       </w:r>
     </w:p>
     <w:p>
@@ -19836,7 +20044,7 @@
           <w:szCs w:val="36"/>
           <w:lang w:bidi="hi-IN"/>
         </w:rPr>
-        <w:t xml:space="preserve">A tvA# pRuNak^^tvindriqya(gm) rajaqH sUryaqM na raqSmiBi#H || </w:t>
+        <w:t xml:space="preserve">A tvA# pRuNaktvindriqya(gm) rajaqH sUryaqM na raqSmiBi#H || </w:t>
       </w:r>
     </w:p>
     <w:p>
@@ -21434,7 +21642,7 @@
           <w:szCs w:val="36"/>
           <w:lang w:bidi="hi-IN"/>
         </w:rPr>
-        <w:t xml:space="preserve">bAdha#svaq dvEShOq nir.Ru#tiM parAqcaiH kRuqtaM ciqdEnaqH pra mu#mug^^dhyaqsmat || </w:t>
+        <w:t xml:space="preserve">bAdha#svaq dvEShOq nir.Ru#tiM parAqcaiH kRuqtaM ciqdEnaqH pra mu#mugdhyaqsmat || </w:t>
       </w:r>
     </w:p>
     <w:p>
@@ -24052,7 +24260,67 @@
           <w:szCs w:val="36"/>
           <w:lang w:bidi="hi-IN"/>
         </w:rPr>
-        <w:t xml:space="preserve">pUqShA&amp;&amp;d^^rdhnOqt tasmA$t pauqShNAH paqSava# ucyantEq taM tvaShTA&amp;&amp;dha#ttaq tEnaq tvaShTA$&amp;&amp;d^^rdhnOqt tasmA$t tvAqShTrAH paqSava# ucyantEq taM manuqrA&amp;dha#ttaq tEnaq manu#rAdqrdhnOt tasmA$nmAnaqvya#H praqjA u#cyantEq taM dhAqtA&amp;&amp;*dha#ttaq tEna# dhAqtA&amp;&amp;*d^^rdhnO$th saM~MvathsaqrO vai dhAqtA tasmA$th saM~MvathsaqraM praqjAH </w:t>
+        <w:t>pUqShA&amp;&amp;</w:t>
+      </w:r>
+      <w:r>
+        <w:rPr>
+          <w:rFonts w:ascii="Arial" w:hAnsi="Arial" w:cs="Arial"/>
+          <w:color w:val="000000"/>
+          <w:sz w:val="36"/>
+          <w:szCs w:val="36"/>
+          <w:lang w:bidi="hi-IN"/>
+        </w:rPr>
+        <w:t>rddh</w:t>
+      </w:r>
+      <w:r>
+        <w:rPr>
+          <w:rFonts w:ascii="Arial" w:hAnsi="Arial" w:cs="Arial"/>
+          <w:color w:val="000000"/>
+          <w:sz w:val="36"/>
+          <w:szCs w:val="36"/>
+          <w:lang w:bidi="hi-IN"/>
+        </w:rPr>
+        <w:t>nOqt tasmA$t pauqShNAH paqSava# ucyantEq taM tvaShTA&amp;&amp;dha#ttaq tEnaq tvaShTA$&amp;&amp;</w:t>
+      </w:r>
+      <w:r>
+        <w:rPr>
+          <w:rFonts w:ascii="Arial" w:hAnsi="Arial" w:cs="Arial"/>
+          <w:color w:val="000000"/>
+          <w:sz w:val="36"/>
+          <w:szCs w:val="36"/>
+          <w:lang w:bidi="hi-IN"/>
+        </w:rPr>
+        <w:t>rddh</w:t>
+      </w:r>
+      <w:r>
+        <w:rPr>
+          <w:rFonts w:ascii="Arial" w:hAnsi="Arial" w:cs="Arial"/>
+          <w:color w:val="000000"/>
+          <w:sz w:val="36"/>
+          <w:szCs w:val="36"/>
+          <w:lang w:bidi="hi-IN"/>
+        </w:rPr>
+        <w:t>nOqt tasmA$t tvAqShTrAH paqSava# ucyantEq taM manuqrA&amp;dha#ttaq tEnaq manu#rAdqrdhnOt tasmA$nmAnaqvya#H praqjA u#cyantEq taM dhAqtA&amp;&amp;*dha#ttaq tEna# dhAqtA&amp;&amp;*</w:t>
+      </w:r>
+      <w:r>
+        <w:rPr>
+          <w:rFonts w:ascii="Arial" w:hAnsi="Arial" w:cs="Arial"/>
+          <w:color w:val="000000"/>
+          <w:sz w:val="36"/>
+          <w:szCs w:val="36"/>
+          <w:lang w:bidi="hi-IN"/>
+        </w:rPr>
+        <w:t>rddh</w:t>
+      </w:r>
+      <w:r>
+        <w:rPr>
+          <w:rFonts w:ascii="Arial" w:hAnsi="Arial" w:cs="Arial"/>
+          <w:color w:val="000000"/>
+          <w:sz w:val="36"/>
+          <w:szCs w:val="36"/>
+          <w:lang w:bidi="hi-IN"/>
+        </w:rPr>
+        <w:t xml:space="preserve">nO$th saM~MvathsaqrO vai dhAqtA tasmA$th saM~MvathsaqraM praqjAH </w:t>
       </w:r>
     </w:p>
     <w:p>
@@ -24298,7 +24566,27 @@
           <w:szCs w:val="36"/>
           <w:lang w:bidi="hi-IN"/>
         </w:rPr>
-        <w:t>dha#ttEq SaqtAkSha#rA Bavanti SaqtAyuqH puru#ShaH SaqtEndri#yaq Ayu#ShyEqvEndriqyE prati# tiShThatiq yadvA aqgnirAhi#tOq nad^^rdhyatEq jyAyO# BAgaqdhEya#M nikAqmaya#mAnOq yadA$gnEqya(gm) sarvaqM Bava#tiq saivAsyarddhiqH saM ~MvA Eqtasya# gRuqhE vAksRu#jyatEq yO$&amp;gnimu#dvAqsaya#tEq sa vAcaq(gm)q sa(g</w:t>
+        <w:t>dha#ttE SaqtAkSha#rA Bavanti SaqtAyuqH puru#ShaH SaqtEndri#yaq Ayu#ShyEqvEndriqyE prati# tiShThatiq yadvA aqgnirAhi#tOq na</w:t>
+      </w:r>
+      <w:r>
+        <w:rPr>
+          <w:rFonts w:ascii="Arial" w:hAnsi="Arial" w:cs="Arial"/>
+          <w:color w:val="000000"/>
+          <w:sz w:val="36"/>
+          <w:szCs w:val="36"/>
+          <w:lang w:bidi="hi-IN"/>
+        </w:rPr>
+        <w:t>rddh</w:t>
+      </w:r>
+      <w:r>
+        <w:rPr>
+          <w:rFonts w:ascii="Arial" w:hAnsi="Arial" w:cs="Arial"/>
+          <w:color w:val="000000"/>
+          <w:sz w:val="36"/>
+          <w:szCs w:val="36"/>
+          <w:lang w:bidi="hi-IN"/>
+        </w:rPr>
+        <w:t>yatEq jyAyO# BAgaqdhEya#M nikAqmaya#mAnOq yadA$gnEqya(gm) sarvaqM Bava#tiq saivAsyarddhiqH saM ~MvA Eqtasya# gRuqhE vAksRu#jyatEq yO$&amp;gnimu#dvAqsaya#tEq sa vAcaq(gm)q sa(g</w:t>
       </w:r>
       <w:r>
         <w:rPr>
@@ -24804,7 +25092,7 @@
           <w:szCs w:val="36"/>
           <w:lang w:bidi="hi-IN"/>
         </w:rPr>
-        <w:t>piqtara#M ca praqyanth^^suva#H ||</w:t>
+        <w:t>piqtara#M ca praqyanthsuva#H ||</w:t>
       </w:r>
     </w:p>
     <w:p>
@@ -25300,7 +25588,7 @@
           <w:szCs w:val="36"/>
           <w:lang w:bidi="hi-IN"/>
         </w:rPr>
-        <w:t>viqSvaP^^sni#yA viqSvataqspari# ||</w:t>
+        <w:t>viqSvaPsni#yA viqSvataqspari# ||</w:t>
       </w:r>
     </w:p>
     <w:p>
@@ -25817,7 +26105,67 @@
           <w:lang w:bidi="hi-IN"/>
         </w:rPr>
         <w:lastRenderedPageBreak/>
-        <w:t xml:space="preserve">~MlOqkamA#yaqntE#&amp;muShmi#n ~MlOqkE vya#tRuShyaqnta iqmaM ~MlOqkaM puna#raByaqvEtyAq &amp;gnimAqdhAyaiqtAn ( ) hOmA#najuhavuqsta A$d^^rdhnuvaqntE su#vaqrgaM ~MlOqkamA#yaqnq yaH pa#rAqcIna#M punarAqdhEyA#daqgnimAqdadhI#taq sa EqtAn hOmA$M juhuyAqdyAmEqvA&amp;&amp;*diqtyA RuddhiqmAd^^rdhnu#vaqn tAmEqvad^^rdhnO#ti || 16 </w:t>
+        <w:t>~MlOqkamA#yaqntE#&amp;muShmi#n ~MlOqkE vya#tRuShyaqnta iqmaM ~MlOqkaM puna#raByaqvEtyAq &amp;gnimAqdhAyaiqtAn ( ) hOmA#najuhavuqsta A$</w:t>
+      </w:r>
+      <w:r>
+        <w:rPr>
+          <w:rFonts w:ascii="Arial" w:hAnsi="Arial" w:cs="Arial"/>
+          <w:color w:val="000000"/>
+          <w:sz w:val="36"/>
+          <w:szCs w:val="36"/>
+          <w:lang w:bidi="hi-IN"/>
+        </w:rPr>
+        <w:t>rddh</w:t>
+      </w:r>
+      <w:r>
+        <w:rPr>
+          <w:rFonts w:ascii="Arial" w:hAnsi="Arial" w:cs="Arial"/>
+          <w:color w:val="000000"/>
+          <w:sz w:val="36"/>
+          <w:szCs w:val="36"/>
+          <w:lang w:bidi="hi-IN"/>
+        </w:rPr>
+        <w:t>nuvaqntE su#vaqrgaM ~MlOqkamA#yaqnq yaH pa#rAqcIna#M punarAqdhEyA#daqgnimAqdadhI#taq sa EqtAn hOmA$M juhuyAqdyAmEqvA&amp;&amp;*diqtyA RuddhiqmA</w:t>
+      </w:r>
+      <w:r>
+        <w:rPr>
+          <w:rFonts w:ascii="Arial" w:hAnsi="Arial" w:cs="Arial"/>
+          <w:color w:val="000000"/>
+          <w:sz w:val="36"/>
+          <w:szCs w:val="36"/>
+          <w:lang w:bidi="hi-IN"/>
+        </w:rPr>
+        <w:t>rddh</w:t>
+      </w:r>
+      <w:r>
+        <w:rPr>
+          <w:rFonts w:ascii="Arial" w:hAnsi="Arial" w:cs="Arial"/>
+          <w:color w:val="000000"/>
+          <w:sz w:val="36"/>
+          <w:szCs w:val="36"/>
+          <w:lang w:bidi="hi-IN"/>
+        </w:rPr>
+        <w:t>nu#vaqn tAmEqva</w:t>
+      </w:r>
+      <w:r>
+        <w:rPr>
+          <w:rFonts w:ascii="Arial" w:hAnsi="Arial" w:cs="Arial"/>
+          <w:color w:val="000000"/>
+          <w:sz w:val="36"/>
+          <w:szCs w:val="36"/>
+          <w:lang w:bidi="hi-IN"/>
+        </w:rPr>
+        <w:t>rddh</w:t>
+      </w:r>
+      <w:r>
+        <w:rPr>
+          <w:rFonts w:ascii="Arial" w:hAnsi="Arial" w:cs="Arial"/>
+          <w:color w:val="000000"/>
+          <w:sz w:val="36"/>
+          <w:szCs w:val="36"/>
+          <w:lang w:bidi="hi-IN"/>
+        </w:rPr>
+        <w:t xml:space="preserve">nO#ti || 16 </w:t>
       </w:r>
     </w:p>
     <w:p>
@@ -25957,7 +26305,27 @@
           <w:szCs w:val="36"/>
           <w:lang w:bidi="hi-IN"/>
         </w:rPr>
-        <w:t>aqgnirmUqd^^rdhA diqvaH kaqkutpati#H pRuthiqvyA aqyaM |</w:t>
+        <w:t>aqgnirmUq</w:t>
+      </w:r>
+      <w:r>
+        <w:rPr>
+          <w:rFonts w:ascii="Arial" w:hAnsi="Arial" w:cs="Arial"/>
+          <w:color w:val="000000"/>
+          <w:sz w:val="36"/>
+          <w:szCs w:val="36"/>
+          <w:lang w:bidi="hi-IN"/>
+        </w:rPr>
+        <w:t>rddh</w:t>
+      </w:r>
+      <w:r>
+        <w:rPr>
+          <w:rFonts w:ascii="Arial" w:hAnsi="Arial" w:cs="Arial"/>
+          <w:color w:val="000000"/>
+          <w:sz w:val="36"/>
+          <w:szCs w:val="36"/>
+          <w:lang w:bidi="hi-IN"/>
+        </w:rPr>
+        <w:t>A diqvaH kaqkutpati#H pRuthiqvyA aqyaM |</w:t>
       </w:r>
     </w:p>
     <w:p>
@@ -27594,7 +27962,27 @@
           <w:szCs w:val="36"/>
           <w:lang w:bidi="hi-IN"/>
         </w:rPr>
-        <w:t>tyaqsya praqtnAmanuq dyutaqmityA#ha suvaqrgO vai lOqkaH praqtnaH su#vaqrgamEqva lOqka(gm) saqmArO#hatyaqgnirmUqrddhA diqvaH kaqkudityA#ha mUqd^^rdhAna#- [  ] 25</w:t>
+        <w:t>tyaqsya praqtnAmanuq dyutaqmityA#ha suvaqrgO vai lOqkaH praqtnaH su#vaqrgamEqva lOqka(gm) saqmArO#hatyaqgnirmUqrddhA diqvaH kaqkudityA#ha mUq</w:t>
+      </w:r>
+      <w:r>
+        <w:rPr>
+          <w:rFonts w:ascii="Arial" w:hAnsi="Arial" w:cs="Arial"/>
+          <w:color w:val="000000"/>
+          <w:sz w:val="36"/>
+          <w:szCs w:val="36"/>
+          <w:lang w:bidi="hi-IN"/>
+        </w:rPr>
+        <w:t>rddh</w:t>
+      </w:r>
+      <w:r>
+        <w:rPr>
+          <w:rFonts w:ascii="Arial" w:hAnsi="Arial" w:cs="Arial"/>
+          <w:color w:val="000000"/>
+          <w:sz w:val="36"/>
+          <w:szCs w:val="36"/>
+          <w:lang w:bidi="hi-IN"/>
+        </w:rPr>
+        <w:t>Ana#- [  ] 25</w:t>
       </w:r>
     </w:p>
     <w:p>
@@ -27905,7 +28293,7 @@
           <w:szCs w:val="36"/>
           <w:lang w:bidi="hi-IN"/>
         </w:rPr>
-        <w:t>tanUqpA hyE#ShO&amp;gnEq yanmE# taqnuvA# UqnaM tanmaq A pRuqNEtyA#haq yanmE$ praqjAyai# paSUqnAmUqnaM tanmaq A pU#raqyEtiq vAvaitadA#haqcitrA#vasO svaqsti tE# pAqrama#SIqyEtyA#haq rAtriqrvai ciqtrAva#suqravyu#Sh^^Tyaiq vA Eqtasyai# puqrA brA$hmaqNA a#BaiShuqrvyu#ShTimEqvAva# rundhaq indhA#nAstvA Saqta(gm) - [  ] 29</w:t>
+        <w:t>tanUqpA hyE#ShO&amp;gnEq yanmE# taqnuvA# UqnaM tanmaq A pRuqNEtyA#haq yanmE$ praqjAyai# paSUqnAmUqnaM tanmaq A pU#raqyEtiq vAvaitadA#haqcitrA#vasO svaqsti tE# pAqrama#SIqyEtyA#haq rAtriqrvai ciqtrAva#suqravyu#ShTyaiq vA Eqtasyai# puqrA brA$hmaqNA a#BaiShuqrvyu#ShTimEqvAva# rundhaq indhA#nAstvA Saqta(gm) - [  ] 29</w:t>
       </w:r>
     </w:p>
     <w:p>
@@ -28642,7 +29030,7 @@
           <w:szCs w:val="36"/>
           <w:lang w:bidi="hi-IN"/>
         </w:rPr>
-        <w:t xml:space="preserve">rAtriqM prA&amp;*vi#SaqntE dEqvA hIqnA a#manyantaq tE#&amp;paSyannAgnEqyI rAtri#rAgnEqyAH paqSava# iqmamEqvAgni(gg) sta#vAmaq sa na#H stuqtaH paqSUn puna#rdAsyaqtItiq tE$&amp;gnima#stuvaqnth^^sa E$ByaH stuqtO rAtri#yAq adhyaha#raqBi paqSUnnirA$rjaqttE dEqvAH paqSUn viqttvA kAmA(gm)# akurvataq ya EqvaM </w:t>
+        <w:t xml:space="preserve">rAtriqM prA&amp;*vi#SaqntE dEqvA hIqnA a#manyantaq tE#&amp;paSyannAgnEqyI rAtri#rAgnEqyAH paqSava# iqmamEqvAgni(gg) sta#vAmaq sa na#H stuqtaH paqSUn puna#rdAsyaqtItiq tE$&amp;gnima#stuvaqnthsa E$ByaH stuqtO rAtri#yAq adhyaha#raqBi paqSUnnirA$rjaqttE dEqvAH paqSUn viqttvA kAmA(gm)# akurvataq ya EqvaM </w:t>
       </w:r>
     </w:p>
     <w:p>
@@ -30657,7 +31045,7 @@
           <w:szCs w:val="36"/>
           <w:lang w:bidi="hi-IN"/>
         </w:rPr>
-        <w:t>daqdhiqkrAv^^NNO# akAriShaM jiqShNOraSva#sya vAqjina#H ||</w:t>
+        <w:t>daqdhiqkrAvNNO# akAriShaM jiqShNOraSva#sya vAqjina#H ||</w:t>
       </w:r>
     </w:p>
     <w:p>
@@ -31826,7 +32214,7 @@
           <w:szCs w:val="36"/>
           <w:lang w:bidi="hi-IN"/>
         </w:rPr>
-        <w:t xml:space="preserve">saM tvA# si~jcAmiq yaju#ShA praqjAmAyuq^^rdhana#M ca | </w:t>
+        <w:t xml:space="preserve">saM tvA# si~jcAmiq yaju#ShA praqjAmAyuqrdhana#M ca | </w:t>
       </w:r>
     </w:p>
     <w:p>
@@ -33582,7 +33970,29 @@
           <w:lang w:bidi="hi-IN"/>
         </w:rPr>
         <w:lastRenderedPageBreak/>
-        <w:t>OSha#dhayOq vanaqspata#yO mArjayantAmUqd^^rdhvAyA$M diqSi yaqj~jaH sa#M~MvathsaqrO yaqj~japa#tir</w:t>
+        <w:t>OSha#dhayOq vanaqspata#yO mArjayantAmUq</w:t>
+      </w:r>
+      <w:bookmarkStart w:id="0" w:name="_GoBack"/>
+      <w:r>
+        <w:rPr>
+          <w:rFonts w:ascii="Arial" w:hAnsi="Arial" w:cs="Arial"/>
+          <w:color w:val="000000"/>
+          <w:sz w:val="36"/>
+          <w:szCs w:val="36"/>
+          <w:lang w:bidi="hi-IN"/>
+        </w:rPr>
+        <w:t>rddh</w:t>
+      </w:r>
+      <w:bookmarkEnd w:id="0"/>
+      <w:r>
+        <w:rPr>
+          <w:rFonts w:ascii="Arial" w:hAnsi="Arial" w:cs="Arial"/>
+          <w:color w:val="000000"/>
+          <w:sz w:val="36"/>
+          <w:szCs w:val="36"/>
+          <w:lang w:bidi="hi-IN"/>
+        </w:rPr>
+        <w:t>vAyA$M diqSi yaqj~jaH sa#M~MvathsaqrO yaqj~japa#tir</w:t>
       </w:r>
       <w:r>
         <w:rPr>
@@ -33717,7 +34127,27 @@
           <w:szCs w:val="36"/>
           <w:lang w:bidi="hi-IN"/>
         </w:rPr>
-        <w:t xml:space="preserve">aga#nmaq suvaqH suva#raganma saqdRuMSa#stEq mA Ci#thsiq yattEq tapaqstasmai# tEq mA&amp;&amp; vRu#kShi suqBUra#siq SrEShThO# raSmIqnAmA#yuqd^^rdhA aqsyAyu#rmE dhEhi varcOqdhA a#siq varcOq mayi# dhEhIqdamaqhamaqmuM BrAtRu#vyamAqByO diqgByO$&amp;syai diqvO$ &amp;smAdaqntari#kShAdaqsyai pRu#thiqvyA aqsmAdaqnnAdyAqnnirBa#jAmiq </w:t>
+        <w:t>aga#nmaq suvaqH suva#raganma saqdRuMSa#stEq mA Ci#thsiq yattEq tapaqstasmai# tEq mA&amp;&amp; vRu#kShi suqBUra#siq SrEShThO# raSmIqnAmA#yuq</w:t>
+      </w:r>
+      <w:r>
+        <w:rPr>
+          <w:rFonts w:ascii="Arial" w:hAnsi="Arial" w:cs="Arial"/>
+          <w:color w:val="000000"/>
+          <w:sz w:val="36"/>
+          <w:szCs w:val="36"/>
+          <w:lang w:bidi="hi-IN"/>
+        </w:rPr>
+        <w:t>rddh</w:t>
+      </w:r>
+      <w:r>
+        <w:rPr>
+          <w:rFonts w:ascii="Arial" w:hAnsi="Arial" w:cs="Arial"/>
+          <w:color w:val="000000"/>
+          <w:sz w:val="36"/>
+          <w:szCs w:val="36"/>
+          <w:lang w:bidi="hi-IN"/>
+        </w:rPr>
+        <w:t xml:space="preserve">A aqsyAyu#rmE dhEhi varcOqdhA a#siq varcOq mayi# dhEhIqdamaqhamaqmuM BrAtRu#vyamAqByO diqgByO$&amp;syai diqvO$ &amp;smAdaqntari#kShAdaqsyai pRu#thiqvyA aqsmAdaqnnAdyAqnnirBa#jAmiq </w:t>
       </w:r>
     </w:p>
     <w:p>
@@ -33807,8 +34237,23 @@
           <w:szCs w:val="36"/>
           <w:lang w:bidi="hi-IN"/>
         </w:rPr>
-        <w:t xml:space="preserve">saM jyOti#ShA&amp;BUvamaiqndrI-mAqvRuta#maqnvAva#rtEq samaqhaM praqjayAq saM mayA$ praqjA samaqha(gm) rAqyaspOShE#Naq saM mayA# rAqyaspOShaqH sami#ddhO agnE mE dIdihi samEqddhA tE# agnE dIdyAsaqM </w:t>
-      </w:r>
+        <w:t xml:space="preserve">saM jyOti#ShA&amp;BUvamaiqndrI-mAqvRuta#maqnvAva#rtEq samaqhaM praqjayAq saM mayA$ praqjA samaqha(gm) rAqyaspOShE#Naq saM mayA# rAqyaspOShaqH sami#ddhO agnE mE dIdihi samEqddhA tE# agnE dIdyAsaqM ~Mvasu#mAn. yaqj~jO vasI#yAn BUyAsaqmagnaq AyU(gm)#Shi pavasaq A suqvOrjaqmiSha#M ca naH | </w:t>
+      </w:r>
+    </w:p>
+    <w:p>
+      <w:pPr>
+        <w:autoSpaceDE w:val="0"/>
+        <w:autoSpaceDN w:val="0"/>
+        <w:adjustRightInd w:val="0"/>
+        <w:spacing w:after="0" w:line="240" w:lineRule="auto"/>
+        <w:rPr>
+          <w:rFonts w:ascii="Arial" w:hAnsi="Arial" w:cs="Arial"/>
+          <w:color w:val="000000"/>
+          <w:sz w:val="36"/>
+          <w:szCs w:val="36"/>
+          <w:lang w:bidi="hi-IN"/>
+        </w:rPr>
+      </w:pPr>
       <w:r>
         <w:rPr>
           <w:rFonts w:ascii="Arial" w:hAnsi="Arial" w:cs="Arial"/>
@@ -33818,31 +34263,6 @@
           <w:lang w:bidi="hi-IN"/>
         </w:rPr>
         <w:lastRenderedPageBreak/>
-        <w:t xml:space="preserve">~Mvasu#mAn. yaqj~jO vasI#yAn BUyAsaqmagnaq AyU(gm)#Shi pavasaq A suqvOrjaqmiSha#M ca naH | </w:t>
-      </w:r>
-    </w:p>
-    <w:p>
-      <w:pPr>
-        <w:autoSpaceDE w:val="0"/>
-        <w:autoSpaceDN w:val="0"/>
-        <w:adjustRightInd w:val="0"/>
-        <w:spacing w:after="0" w:line="240" w:lineRule="auto"/>
-        <w:rPr>
-          <w:rFonts w:ascii="Arial" w:hAnsi="Arial" w:cs="Arial"/>
-          <w:color w:val="000000"/>
-          <w:sz w:val="36"/>
-          <w:szCs w:val="36"/>
-          <w:lang w:bidi="hi-IN"/>
-        </w:rPr>
-      </w:pPr>
-      <w:r>
-        <w:rPr>
-          <w:rFonts w:ascii="Arial" w:hAnsi="Arial" w:cs="Arial"/>
-          <w:color w:val="000000"/>
-          <w:sz w:val="36"/>
-          <w:szCs w:val="36"/>
-          <w:lang w:bidi="hi-IN"/>
-        </w:rPr>
         <w:t xml:space="preserve">AqrE bA#dhasva duqcCunA$M || </w:t>
       </w:r>
     </w:p>
@@ -34218,8 +34638,423 @@
           <w:szCs w:val="36"/>
           <w:lang w:bidi="hi-IN"/>
         </w:rPr>
-        <w:t>yathAq vai sa#mRutasOqmA EqvaM ~MvA EqtE sa#mRutayaqj~jA yadda#r.SapUrNamAqsau kasyaq vA&amp;ha# dEqvA yaqj~jamAqgacCa#ntiq kasya# vAq na ba#hUqnAM ~Myaja#mAnAnAqM ~MyO vai dEqvatAqH pUrva#H parigRuqhNAtiq sa E#nAqH SvO BUqtE ya#jata Eqtadvai dEqvAnA#mAqyata#naqM ~MyadA#havaqnIyO$&amp;ntaqrA&amp;gnI pa#SUqnAM gAr.ha#patyO manuqShyA#NA-</w:t>
-      </w:r>
+        <w:t>yathAq vai sa#mRutasOqmA EqvaM ~MvA EqtE sa#mRutayaqj~jA yadda#r.SapUrNamAqsau kasyaq vA&amp;ha# dEqvA yaqj~jamAqgacCa#ntiq kasya# vAq na ba#hUqnAM ~Myaja#mAnAnAqM ~MyO vai dEqvatAqH pUrva#H parigRuqhNAtiq sa E#nAqH SvO BUqtE ya#jata Eqtadvai dEqvAnA#mAqyata#naqM ~MyadA#havaqnIyO$&amp;ntaqrA&amp;gnI pa#SUqnAM gAr.ha#patyO manuqShyA#NA-manvAhAryaqpaca#naH pitRuqNAmaqgniM gRu#hNAtiq sva EqvAyata#nE dEqvatAqH pari# - [  ] 21</w:t>
+      </w:r>
+    </w:p>
+    <w:p>
+      <w:pPr>
+        <w:autoSpaceDE w:val="0"/>
+        <w:autoSpaceDN w:val="0"/>
+        <w:adjustRightInd w:val="0"/>
+        <w:spacing w:after="0" w:line="240" w:lineRule="auto"/>
+        <w:rPr>
+          <w:rFonts w:ascii="Arial" w:hAnsi="Arial" w:cs="Arial"/>
+          <w:color w:val="000000"/>
+          <w:sz w:val="36"/>
+          <w:szCs w:val="36"/>
+          <w:lang w:bidi="hi-IN"/>
+        </w:rPr>
+      </w:pPr>
+    </w:p>
+    <w:p>
+      <w:pPr>
+        <w:autoSpaceDE w:val="0"/>
+        <w:autoSpaceDN w:val="0"/>
+        <w:adjustRightInd w:val="0"/>
+        <w:spacing w:after="0" w:line="240" w:lineRule="auto"/>
+        <w:rPr>
+          <w:rFonts w:ascii="Arial" w:hAnsi="Arial" w:cs="Arial"/>
+          <w:color w:val="000000"/>
+          <w:sz w:val="36"/>
+          <w:szCs w:val="36"/>
+          <w:lang w:bidi="hi-IN"/>
+        </w:rPr>
+      </w:pPr>
+      <w:r>
+        <w:rPr>
+          <w:rFonts w:ascii="Arial" w:hAnsi="Arial" w:cs="Arial"/>
+          <w:color w:val="000000"/>
+          <w:sz w:val="36"/>
+          <w:szCs w:val="36"/>
+          <w:lang w:bidi="hi-IN"/>
+        </w:rPr>
+        <w:t>TS 1.6.7.2</w:t>
+      </w:r>
+    </w:p>
+    <w:p>
+      <w:pPr>
+        <w:autoSpaceDE w:val="0"/>
+        <w:autoSpaceDN w:val="0"/>
+        <w:adjustRightInd w:val="0"/>
+        <w:spacing w:after="0" w:line="240" w:lineRule="auto"/>
+        <w:rPr>
+          <w:rFonts w:ascii="Arial" w:hAnsi="Arial" w:cs="Arial"/>
+          <w:color w:val="000000"/>
+          <w:sz w:val="36"/>
+          <w:szCs w:val="36"/>
+          <w:lang w:bidi="hi-IN"/>
+        </w:rPr>
+      </w:pPr>
+      <w:r>
+        <w:rPr>
+          <w:rFonts w:ascii="Arial" w:hAnsi="Arial" w:cs="Arial"/>
+          <w:color w:val="000000"/>
+          <w:sz w:val="36"/>
+          <w:szCs w:val="36"/>
+          <w:lang w:bidi="hi-IN"/>
+        </w:rPr>
+        <w:t>gRuhNAtiq tAH SvO BUqtE ya#</w:t>
+      </w:r>
+      <w:r>
+        <w:rPr>
+          <w:rFonts w:ascii="Arial" w:hAnsi="Arial" w:cs="Arial"/>
+          <w:color w:val="000000"/>
+          <w:sz w:val="36"/>
+          <w:szCs w:val="36"/>
+          <w:lang w:bidi="hi-IN"/>
+        </w:rPr>
+        <w:t>jatE vraqtEnaq vai mEddhyOq&amp;gni</w:t>
+      </w:r>
+      <w:r>
+        <w:rPr>
+          <w:rFonts w:ascii="Arial" w:hAnsi="Arial" w:cs="Arial"/>
+          <w:color w:val="000000"/>
+          <w:sz w:val="36"/>
+          <w:szCs w:val="36"/>
+          <w:lang w:bidi="hi-IN"/>
+        </w:rPr>
+        <w:t>r</w:t>
+      </w:r>
+      <w:r>
+        <w:rPr>
+          <w:rFonts w:ascii="Arial" w:hAnsi="Arial" w:cs="Arial"/>
+          <w:color w:val="000000"/>
+          <w:sz w:val="36"/>
+          <w:szCs w:val="36"/>
+          <w:lang w:bidi="hi-IN"/>
+        </w:rPr>
+        <w:t xml:space="preserve"> vraqtapa#ti</w:t>
+      </w:r>
+      <w:r>
+        <w:rPr>
+          <w:rFonts w:ascii="Arial" w:hAnsi="Arial" w:cs="Arial"/>
+          <w:color w:val="000000"/>
+          <w:sz w:val="36"/>
+          <w:szCs w:val="36"/>
+          <w:lang w:bidi="hi-IN"/>
+        </w:rPr>
+        <w:t>r</w:t>
+      </w:r>
+      <w:r>
+        <w:rPr>
+          <w:rFonts w:ascii="Arial" w:hAnsi="Arial" w:cs="Arial"/>
+          <w:color w:val="000000"/>
+          <w:sz w:val="36"/>
+          <w:szCs w:val="36"/>
+          <w:lang w:bidi="hi-IN"/>
+        </w:rPr>
+        <w:t xml:space="preserve"> </w:t>
+      </w:r>
+      <w:r>
+        <w:rPr>
+          <w:rFonts w:ascii="Arial" w:hAnsi="Arial" w:cs="Arial"/>
+          <w:color w:val="000000"/>
+          <w:sz w:val="36"/>
+          <w:szCs w:val="36"/>
+          <w:lang w:bidi="hi-IN"/>
+        </w:rPr>
+        <w:t>brAhmaqNO vra#taqBRud-vraqtamu#paiqShyan brU#yAqdagnE$ vratapatE vraqtaM ca#riShyAqmItyaqgnirvai dEqvAnA$M ~Mvraqtapa#tiq-stasmA# Eqva pra#tiqprOcya# vraqtamA la#BatE baqrq.hiShA# pUqrNamA#sE vraqtamupai#ti vaqthsaira#mAvAqsyA#-yAmEqtaddhyE#tayO#-rAqyata#namupaqstIryaqH pUrva#ScAqgnirapa#raqScEtyA#hur</w:t>
+      </w:r>
+      <w:r>
+        <w:rPr>
+          <w:rFonts w:ascii="Arial" w:hAnsi="Arial" w:cs="Arial"/>
+          <w:color w:val="000000"/>
+          <w:sz w:val="36"/>
+          <w:szCs w:val="36"/>
+          <w:lang w:bidi="hi-IN"/>
+        </w:rPr>
+        <w:t xml:space="preserve"> </w:t>
+      </w:r>
+      <w:r>
+        <w:rPr>
+          <w:rFonts w:ascii="Arial" w:hAnsi="Arial" w:cs="Arial"/>
+          <w:color w:val="000000"/>
+          <w:sz w:val="36"/>
+          <w:szCs w:val="36"/>
+          <w:lang w:bidi="hi-IN"/>
+        </w:rPr>
+        <w:t>manuqShyA# - [  ] 22</w:t>
+      </w:r>
+    </w:p>
+    <w:p>
+      <w:pPr>
+        <w:autoSpaceDE w:val="0"/>
+        <w:autoSpaceDN w:val="0"/>
+        <w:adjustRightInd w:val="0"/>
+        <w:spacing w:after="0" w:line="240" w:lineRule="auto"/>
+        <w:rPr>
+          <w:rFonts w:ascii="Arial" w:hAnsi="Arial" w:cs="Arial"/>
+          <w:color w:val="000000"/>
+          <w:sz w:val="36"/>
+          <w:szCs w:val="36"/>
+          <w:lang w:bidi="hi-IN"/>
+        </w:rPr>
+      </w:pPr>
+    </w:p>
+    <w:p>
+      <w:pPr>
+        <w:autoSpaceDE w:val="0"/>
+        <w:autoSpaceDN w:val="0"/>
+        <w:adjustRightInd w:val="0"/>
+        <w:spacing w:after="0" w:line="240" w:lineRule="auto"/>
+        <w:rPr>
+          <w:rFonts w:ascii="Arial" w:hAnsi="Arial" w:cs="Arial"/>
+          <w:color w:val="000000"/>
+          <w:sz w:val="36"/>
+          <w:szCs w:val="36"/>
+          <w:lang w:bidi="hi-IN"/>
+        </w:rPr>
+      </w:pPr>
+      <w:r>
+        <w:rPr>
+          <w:rFonts w:ascii="Arial" w:hAnsi="Arial" w:cs="Arial"/>
+          <w:color w:val="000000"/>
+          <w:sz w:val="36"/>
+          <w:szCs w:val="36"/>
+          <w:lang w:bidi="hi-IN"/>
+        </w:rPr>
+        <w:t>TS 1.6.7.3</w:t>
+      </w:r>
+    </w:p>
+    <w:p>
+      <w:pPr>
+        <w:autoSpaceDE w:val="0"/>
+        <w:autoSpaceDN w:val="0"/>
+        <w:adjustRightInd w:val="0"/>
+        <w:spacing w:after="0" w:line="240" w:lineRule="auto"/>
+        <w:rPr>
+          <w:rFonts w:ascii="Arial" w:hAnsi="Arial" w:cs="Arial"/>
+          <w:color w:val="000000"/>
+          <w:sz w:val="36"/>
+          <w:szCs w:val="36"/>
+          <w:lang w:bidi="hi-IN"/>
+        </w:rPr>
+      </w:pPr>
+      <w:r>
+        <w:rPr>
+          <w:rFonts w:ascii="Arial" w:hAnsi="Arial" w:cs="Arial"/>
+          <w:color w:val="000000"/>
+          <w:sz w:val="36"/>
+          <w:szCs w:val="36"/>
+          <w:lang w:bidi="hi-IN"/>
+        </w:rPr>
+        <w:t>innvA upa#stIrNa-miqcCantiq kimu# dEqvA yEShAqM navA#vasAnaq-mupA$smiq~jCvO yaqkShyamA#NE dEqvatA# vasantiq ya EqvaM ~MviqdvAnaqgnimu#pastRuqNAtiq yaja#mAnEna grAqmyASca# paqSavO#&amp;vaqruddhyA# AraqNyAScEtyA#huqr</w:t>
+      </w:r>
+      <w:r>
+        <w:rPr>
+          <w:rFonts w:ascii="Arial" w:hAnsi="Arial" w:cs="Arial"/>
+          <w:color w:val="000000"/>
+          <w:sz w:val="36"/>
+          <w:szCs w:val="36"/>
+          <w:lang w:bidi="hi-IN"/>
+        </w:rPr>
+        <w:t xml:space="preserve"> </w:t>
+      </w:r>
+      <w:r>
+        <w:rPr>
+          <w:rFonts w:ascii="Arial" w:hAnsi="Arial" w:cs="Arial"/>
+          <w:color w:val="000000"/>
+          <w:sz w:val="36"/>
+          <w:szCs w:val="36"/>
+          <w:lang w:bidi="hi-IN"/>
+        </w:rPr>
+        <w:t>yadgAqmyAnu#paq vasa#tiq tEna# grAqmyAnava# rundhEq yadA#raqNyasyAq</w:t>
+      </w:r>
+      <w:r>
+        <w:rPr>
+          <w:rFonts w:ascii="Arial" w:hAnsi="Arial" w:cs="Arial"/>
+          <w:color w:val="000000"/>
+          <w:sz w:val="36"/>
+          <w:szCs w:val="36"/>
+          <w:lang w:bidi="hi-IN"/>
+        </w:rPr>
+        <w:t>S~j</w:t>
+      </w:r>
+      <w:r>
+        <w:rPr>
+          <w:rFonts w:ascii="Arial" w:hAnsi="Arial" w:cs="Arial"/>
+          <w:color w:val="000000"/>
+          <w:sz w:val="36"/>
+          <w:szCs w:val="36"/>
+          <w:lang w:bidi="hi-IN"/>
+        </w:rPr>
+        <w:t>Atiq tEnA#raqNyAn. yadanA$SvAnupaqvasE$t pitRudEvaqtya#H syAdAraqNyasyA$-</w:t>
+      </w:r>
+      <w:r>
+        <w:rPr>
+          <w:rFonts w:ascii="Arial" w:hAnsi="Arial" w:cs="Arial"/>
+          <w:color w:val="000000"/>
+          <w:sz w:val="36"/>
+          <w:szCs w:val="36"/>
+          <w:lang w:bidi="hi-IN"/>
+        </w:rPr>
+        <w:t>S~j</w:t>
+      </w:r>
+      <w:r>
+        <w:rPr>
+          <w:rFonts w:ascii="Arial" w:hAnsi="Arial" w:cs="Arial"/>
+          <w:color w:val="000000"/>
+          <w:sz w:val="36"/>
+          <w:szCs w:val="36"/>
+          <w:lang w:bidi="hi-IN"/>
+        </w:rPr>
+        <w:t>AtIndriqyaM - [  ] 23</w:t>
+      </w:r>
+    </w:p>
+    <w:p>
+      <w:pPr>
+        <w:autoSpaceDE w:val="0"/>
+        <w:autoSpaceDN w:val="0"/>
+        <w:adjustRightInd w:val="0"/>
+        <w:spacing w:after="0" w:line="240" w:lineRule="auto"/>
+        <w:rPr>
+          <w:rFonts w:ascii="Arial" w:hAnsi="Arial" w:cs="Arial"/>
+          <w:color w:val="000000"/>
+          <w:sz w:val="36"/>
+          <w:szCs w:val="36"/>
+          <w:lang w:bidi="hi-IN"/>
+        </w:rPr>
+      </w:pPr>
+    </w:p>
+    <w:p>
+      <w:pPr>
+        <w:autoSpaceDE w:val="0"/>
+        <w:autoSpaceDN w:val="0"/>
+        <w:adjustRightInd w:val="0"/>
+        <w:spacing w:after="0" w:line="240" w:lineRule="auto"/>
+        <w:rPr>
+          <w:rFonts w:ascii="Arial" w:hAnsi="Arial" w:cs="Arial"/>
+          <w:color w:val="000000"/>
+          <w:sz w:val="36"/>
+          <w:szCs w:val="36"/>
+          <w:lang w:bidi="hi-IN"/>
+        </w:rPr>
+      </w:pPr>
+      <w:r>
+        <w:rPr>
+          <w:rFonts w:ascii="Arial" w:hAnsi="Arial" w:cs="Arial"/>
+          <w:color w:val="000000"/>
+          <w:sz w:val="36"/>
+          <w:szCs w:val="36"/>
+          <w:lang w:bidi="hi-IN"/>
+        </w:rPr>
+        <w:t>TS 1.6.7.4</w:t>
+      </w:r>
+    </w:p>
+    <w:p>
+      <w:pPr>
+        <w:autoSpaceDE w:val="0"/>
+        <w:autoSpaceDN w:val="0"/>
+        <w:adjustRightInd w:val="0"/>
+        <w:spacing w:after="0" w:line="240" w:lineRule="auto"/>
+        <w:rPr>
+          <w:rFonts w:ascii="Arial" w:hAnsi="Arial" w:cs="Arial"/>
+          <w:color w:val="000000"/>
+          <w:sz w:val="36"/>
+          <w:szCs w:val="36"/>
+          <w:lang w:bidi="hi-IN"/>
+        </w:rPr>
+      </w:pPr>
+      <w:r>
+        <w:rPr>
+          <w:rFonts w:ascii="Arial" w:hAnsi="Arial" w:cs="Arial"/>
+          <w:color w:val="000000"/>
+          <w:sz w:val="36"/>
+          <w:szCs w:val="36"/>
+          <w:lang w:bidi="hi-IN"/>
+        </w:rPr>
+        <w:t>~MvA A#raqNyami#ndriqyamEqvA&amp;&amp;tmaM dha#ttEq yadanA$SvAnupaqvasEqt kShOdhu#kaH syAqdyada#</w:t>
+      </w:r>
+      <w:r>
+        <w:rPr>
+          <w:rFonts w:ascii="Arial" w:hAnsi="Arial" w:cs="Arial"/>
+          <w:color w:val="000000"/>
+          <w:sz w:val="36"/>
+          <w:szCs w:val="36"/>
+          <w:lang w:bidi="hi-IN"/>
+        </w:rPr>
+        <w:t>S~j</w:t>
+      </w:r>
+      <w:r>
+        <w:rPr>
+          <w:rFonts w:ascii="Arial" w:hAnsi="Arial" w:cs="Arial"/>
+          <w:color w:val="000000"/>
+          <w:sz w:val="36"/>
+          <w:szCs w:val="36"/>
+          <w:lang w:bidi="hi-IN"/>
+        </w:rPr>
+        <w:t>IqyAdruqdrO$&amp;sya paqSUnaqBi ma#nyEtAq&amp;pO$&amp;</w:t>
+      </w:r>
+      <w:r>
+        <w:rPr>
+          <w:rFonts w:ascii="Arial" w:hAnsi="Arial" w:cs="Arial"/>
+          <w:color w:val="000000"/>
+          <w:sz w:val="36"/>
+          <w:szCs w:val="36"/>
+          <w:lang w:bidi="hi-IN"/>
+        </w:rPr>
+        <w:t>S~j</w:t>
+      </w:r>
+      <w:r>
+        <w:rPr>
+          <w:rFonts w:ascii="Arial" w:hAnsi="Arial" w:cs="Arial"/>
+          <w:color w:val="000000"/>
+          <w:sz w:val="36"/>
+          <w:szCs w:val="36"/>
+          <w:lang w:bidi="hi-IN"/>
+        </w:rPr>
+        <w:t xml:space="preserve">Atiq tannEvA#SiqtaM nEvA&amp;na#SitaqM na kShOdhu#kOq Bava#tiq nAsya# ruqdraH paqSUnaqBi ma#nyatEq vajrOq vai yaqj~jaH kShutKaluq vai ma#nuqShya#syaq BrAtRu#vyOq yadanA$ &amp;SvAnupaqvasa#tiq vajrE#Naiqva </w:t>
+      </w:r>
+    </w:p>
+    <w:p>
+      <w:pPr>
+        <w:autoSpaceDE w:val="0"/>
+        <w:autoSpaceDN w:val="0"/>
+        <w:adjustRightInd w:val="0"/>
+        <w:spacing w:after="0" w:line="240" w:lineRule="auto"/>
+        <w:rPr>
+          <w:rFonts w:ascii="Arial" w:hAnsi="Arial" w:cs="Arial"/>
+          <w:color w:val="000000"/>
+          <w:sz w:val="36"/>
+          <w:szCs w:val="36"/>
+          <w:lang w:bidi="hi-IN"/>
+        </w:rPr>
+      </w:pPr>
+      <w:r>
+        <w:rPr>
+          <w:rFonts w:ascii="Arial" w:hAnsi="Arial" w:cs="Arial"/>
+          <w:color w:val="000000"/>
+          <w:sz w:val="36"/>
+          <w:szCs w:val="36"/>
+          <w:lang w:bidi="hi-IN"/>
+        </w:rPr>
+        <w:t>sAqkShAt ( ) kShudhaqM BrAtRu#vya(gm) hanti || 24</w:t>
+      </w:r>
+    </w:p>
+    <w:p>
+      <w:pPr>
+        <w:autoSpaceDE w:val="0"/>
+        <w:autoSpaceDN w:val="0"/>
+        <w:adjustRightInd w:val="0"/>
+        <w:spacing w:after="0" w:line="240" w:lineRule="auto"/>
+        <w:rPr>
+          <w:rFonts w:ascii="Arial" w:hAnsi="Arial" w:cs="Arial"/>
+          <w:color w:val="000000"/>
+          <w:sz w:val="36"/>
+          <w:szCs w:val="36"/>
+          <w:lang w:bidi="hi-IN"/>
+        </w:rPr>
+      </w:pPr>
       <w:r>
         <w:rPr>
           <w:rFonts w:ascii="Arial" w:hAnsi="Arial" w:cs="Arial"/>
@@ -34229,82 +35064,147 @@
           <w:lang w:bidi="hi-IN"/>
         </w:rPr>
         <w:lastRenderedPageBreak/>
-        <w:t>manvAhAryaqpaca#naH pitRuqNAmaqgniM gRu#hNAtiq sva EqvAyata#nE dEqvatAqH pari# - [  ] 21</w:t>
-      </w:r>
-    </w:p>
-    <w:p>
-      <w:pPr>
-        <w:autoSpaceDE w:val="0"/>
-        <w:autoSpaceDN w:val="0"/>
-        <w:adjustRightInd w:val="0"/>
-        <w:spacing w:after="0" w:line="240" w:lineRule="auto"/>
-        <w:rPr>
-          <w:rFonts w:ascii="Arial" w:hAnsi="Arial" w:cs="Arial"/>
-          <w:color w:val="000000"/>
-          <w:sz w:val="36"/>
-          <w:szCs w:val="36"/>
-          <w:lang w:bidi="hi-IN"/>
-        </w:rPr>
-      </w:pPr>
-    </w:p>
-    <w:p>
-      <w:pPr>
-        <w:autoSpaceDE w:val="0"/>
-        <w:autoSpaceDN w:val="0"/>
-        <w:adjustRightInd w:val="0"/>
-        <w:spacing w:after="0" w:line="240" w:lineRule="auto"/>
-        <w:rPr>
-          <w:rFonts w:ascii="Arial" w:hAnsi="Arial" w:cs="Arial"/>
-          <w:color w:val="000000"/>
-          <w:sz w:val="36"/>
-          <w:szCs w:val="36"/>
-          <w:lang w:bidi="hi-IN"/>
-        </w:rPr>
-      </w:pPr>
-      <w:r>
-        <w:rPr>
-          <w:rFonts w:ascii="Arial" w:hAnsi="Arial" w:cs="Arial"/>
-          <w:color w:val="000000"/>
-          <w:sz w:val="36"/>
-          <w:szCs w:val="36"/>
-          <w:lang w:bidi="hi-IN"/>
-        </w:rPr>
-        <w:t>TS 1.6.7.2</w:t>
-      </w:r>
-    </w:p>
-    <w:p>
-      <w:pPr>
-        <w:autoSpaceDE w:val="0"/>
-        <w:autoSpaceDN w:val="0"/>
-        <w:adjustRightInd w:val="0"/>
-        <w:spacing w:after="0" w:line="240" w:lineRule="auto"/>
-        <w:rPr>
-          <w:rFonts w:ascii="Arial" w:hAnsi="Arial" w:cs="Arial"/>
-          <w:color w:val="000000"/>
-          <w:sz w:val="36"/>
-          <w:szCs w:val="36"/>
-          <w:lang w:bidi="hi-IN"/>
-        </w:rPr>
-      </w:pPr>
-      <w:r>
-        <w:rPr>
-          <w:rFonts w:ascii="Arial" w:hAnsi="Arial" w:cs="Arial"/>
-          <w:color w:val="000000"/>
-          <w:sz w:val="36"/>
-          <w:szCs w:val="36"/>
-          <w:lang w:bidi="hi-IN"/>
-        </w:rPr>
-        <w:t>gRuhNAtiq tAH SvO BUqtE ya#</w:t>
-      </w:r>
-      <w:r>
-        <w:rPr>
-          <w:rFonts w:ascii="Arial" w:hAnsi="Arial" w:cs="Arial"/>
-          <w:color w:val="000000"/>
-          <w:sz w:val="36"/>
-          <w:szCs w:val="36"/>
-          <w:lang w:bidi="hi-IN"/>
-        </w:rPr>
-        <w:t>jatE vraqtEnaq vai mEddhyOq&amp;gni</w:t>
+        <w:t>(pari#-manuqShyA#-indriqya(gm)-sAqkShAt-trINi# ca) (A7)</w:t>
+      </w:r>
+    </w:p>
+    <w:p>
+      <w:pPr>
+        <w:autoSpaceDE w:val="0"/>
+        <w:autoSpaceDN w:val="0"/>
+        <w:adjustRightInd w:val="0"/>
+        <w:spacing w:after="0" w:line="240" w:lineRule="auto"/>
+        <w:rPr>
+          <w:rFonts w:ascii="Arial" w:hAnsi="Arial" w:cs="Arial"/>
+          <w:color w:val="000000"/>
+          <w:sz w:val="36"/>
+          <w:szCs w:val="36"/>
+          <w:lang w:bidi="hi-IN"/>
+        </w:rPr>
+      </w:pPr>
+    </w:p>
+    <w:p>
+      <w:pPr>
+        <w:autoSpaceDE w:val="0"/>
+        <w:autoSpaceDN w:val="0"/>
+        <w:adjustRightInd w:val="0"/>
+        <w:spacing w:after="0" w:line="240" w:lineRule="auto"/>
+        <w:rPr>
+          <w:rFonts w:ascii="Arial" w:hAnsi="Arial" w:cs="Arial"/>
+          <w:color w:val="000000"/>
+          <w:sz w:val="36"/>
+          <w:szCs w:val="36"/>
+          <w:lang w:bidi="hi-IN"/>
+        </w:rPr>
+      </w:pPr>
+      <w:r>
+        <w:rPr>
+          <w:rFonts w:ascii="Arial" w:hAnsi="Arial" w:cs="Arial"/>
+          <w:color w:val="000000"/>
+          <w:sz w:val="36"/>
+          <w:szCs w:val="36"/>
+          <w:lang w:bidi="hi-IN"/>
+        </w:rPr>
+        <w:t>TS 1.6.8.1</w:t>
+      </w:r>
+    </w:p>
+    <w:p>
+      <w:pPr>
+        <w:autoSpaceDE w:val="0"/>
+        <w:autoSpaceDN w:val="0"/>
+        <w:adjustRightInd w:val="0"/>
+        <w:spacing w:after="0" w:line="240" w:lineRule="auto"/>
+        <w:rPr>
+          <w:rFonts w:ascii="Arial" w:hAnsi="Arial" w:cs="Arial"/>
+          <w:color w:val="000000"/>
+          <w:sz w:val="36"/>
+          <w:szCs w:val="36"/>
+          <w:lang w:bidi="hi-IN"/>
+        </w:rPr>
+      </w:pPr>
+      <w:r>
+        <w:rPr>
+          <w:rFonts w:ascii="Arial" w:hAnsi="Arial" w:cs="Arial"/>
+          <w:color w:val="000000"/>
+          <w:sz w:val="36"/>
+          <w:szCs w:val="36"/>
+          <w:lang w:bidi="hi-IN"/>
+        </w:rPr>
+        <w:t>yO vai SraqddhAmanA#raBya yaqj~jEnaq yaja#tEq nAsyEqShTAyaq Sradda# dhatEq&amp;paH praNa#yati SraqddhA vA Apa#H SraqddhAmEqvA&amp;&amp;raBya# yaqj~jEna# yajata uqBayE$&amp;sya dEvamanuqShyA iqShTAyaq Sradda#dhatEq tadA#huqratiq vA EqtA vartra#M nEdaqntyatiq vAcaqM manOq vAvaitA nAti# nEdaqntItiq mana#sAq praNa#yatIqyaM ~Mvai manOq - [  ] 25</w:t>
+      </w:r>
+    </w:p>
+    <w:p>
+      <w:pPr>
+        <w:autoSpaceDE w:val="0"/>
+        <w:autoSpaceDN w:val="0"/>
+        <w:adjustRightInd w:val="0"/>
+        <w:spacing w:after="0" w:line="240" w:lineRule="auto"/>
+        <w:rPr>
+          <w:rFonts w:ascii="Arial" w:hAnsi="Arial" w:cs="Arial"/>
+          <w:color w:val="000000"/>
+          <w:sz w:val="36"/>
+          <w:szCs w:val="36"/>
+          <w:lang w:bidi="hi-IN"/>
+        </w:rPr>
+      </w:pPr>
+    </w:p>
+    <w:p>
+      <w:pPr>
+        <w:autoSpaceDE w:val="0"/>
+        <w:autoSpaceDN w:val="0"/>
+        <w:adjustRightInd w:val="0"/>
+        <w:spacing w:after="0" w:line="240" w:lineRule="auto"/>
+        <w:rPr>
+          <w:rFonts w:ascii="Arial" w:hAnsi="Arial" w:cs="Arial"/>
+          <w:color w:val="000000"/>
+          <w:sz w:val="36"/>
+          <w:szCs w:val="36"/>
+          <w:lang w:bidi="hi-IN"/>
+        </w:rPr>
+      </w:pPr>
+      <w:r>
+        <w:rPr>
+          <w:rFonts w:ascii="Arial" w:hAnsi="Arial" w:cs="Arial"/>
+          <w:color w:val="000000"/>
+          <w:sz w:val="36"/>
+          <w:szCs w:val="36"/>
+          <w:lang w:bidi="hi-IN"/>
+        </w:rPr>
+        <w:t>TS 1.6.8.2</w:t>
+      </w:r>
+    </w:p>
+    <w:p>
+      <w:pPr>
+        <w:autoSpaceDE w:val="0"/>
+        <w:autoSpaceDN w:val="0"/>
+        <w:adjustRightInd w:val="0"/>
+        <w:spacing w:after="0" w:line="240" w:lineRule="auto"/>
+        <w:rPr>
+          <w:rFonts w:ascii="Arial" w:hAnsi="Arial" w:cs="Arial"/>
+          <w:color w:val="000000"/>
+          <w:sz w:val="36"/>
+          <w:szCs w:val="36"/>
+          <w:lang w:bidi="hi-IN"/>
+        </w:rPr>
+      </w:pPr>
+      <w:r>
+        <w:rPr>
+          <w:rFonts w:ascii="Arial" w:hAnsi="Arial" w:cs="Arial"/>
+          <w:color w:val="000000"/>
+          <w:sz w:val="36"/>
+          <w:szCs w:val="36"/>
+          <w:lang w:bidi="hi-IN"/>
+        </w:rPr>
+        <w:t>&amp;nayaiqv</w:t>
+      </w:r>
+      <w:r>
+        <w:rPr>
+          <w:rFonts w:ascii="Arial" w:hAnsi="Arial" w:cs="Arial"/>
+          <w:color w:val="000000"/>
+          <w:sz w:val="36"/>
+          <w:szCs w:val="36"/>
+          <w:lang w:bidi="hi-IN"/>
+        </w:rPr>
+        <w:t>ainAqH praNa#yaqtya-ska#nnahavi</w:t>
       </w:r>
       <w:r>
         <w:rPr>
@@ -34324,26 +35224,6 @@
           <w:szCs w:val="36"/>
           <w:lang w:bidi="hi-IN"/>
         </w:rPr>
-        <w:t xml:space="preserve"> vraqtapa#ti</w:t>
-      </w:r>
-      <w:r>
-        <w:rPr>
-          <w:rFonts w:ascii="Arial" w:hAnsi="Arial" w:cs="Arial"/>
-          <w:color w:val="000000"/>
-          <w:sz w:val="36"/>
-          <w:szCs w:val="36"/>
-          <w:lang w:bidi="hi-IN"/>
-        </w:rPr>
-        <w:t>r</w:t>
-      </w:r>
-      <w:r>
-        <w:rPr>
-          <w:rFonts w:ascii="Arial" w:hAnsi="Arial" w:cs="Arial"/>
-          <w:color w:val="000000"/>
-          <w:sz w:val="36"/>
-          <w:szCs w:val="36"/>
-          <w:lang w:bidi="hi-IN"/>
-        </w:rPr>
         <w:t xml:space="preserve"> </w:t>
       </w:r>
       <w:r>
@@ -34354,7 +35234,72 @@
           <w:szCs w:val="36"/>
           <w:lang w:bidi="hi-IN"/>
         </w:rPr>
-        <w:t>brAhmaqNO vra#taqBRud-vraqtamu#paiqShyan brU#yAqdagnE$ vratapatE vraqtaM ca#riShyAqmItyaqgnirvai dEqvAnA$M ~Mvraqtapa#tiq-stasmA# Eqva pra#tiqprOcya# vraqtamA la#BatE baqrq.hiShA# pUqrNamA#sE vraqtamupai#ti vaqthsaira#mAvAqsyA#-yAmEqtaddhyE#tayO#-rAqyata#namupaqstIryaqH pUrva#ScAqgnirapa#raqScEtyA#hur</w:t>
+        <w:t>Bavatiq ya EqvaM ~MvEda# yaj~jAyuqdhAniq saM Ba#rati yaqj~jO vai ya#j~jAyuqdhAni# yaqj~jamEqva tathsaM Ba#ratiq yadEka#mEka(gm) saqBaMrE$t-pitRudEvaqtyA#ni syuqryath saqha sarvA#Ni mAnuqShANiq dvEdvEq saMBa#rati yAjyAnuvAqkya#yOrEqva rUqpaM ka#rOqtyathO# mithuqnamEqvayO vai daSa# yaj~jAyuqdhAniq vEda# muKaqtO$&amp;sya yaqj~jaH ka#lpatEq sPyaH - [  ] 26</w:t>
+      </w:r>
+    </w:p>
+    <w:p>
+      <w:pPr>
+        <w:autoSpaceDE w:val="0"/>
+        <w:autoSpaceDN w:val="0"/>
+        <w:adjustRightInd w:val="0"/>
+        <w:spacing w:after="0" w:line="240" w:lineRule="auto"/>
+        <w:rPr>
+          <w:rFonts w:ascii="Arial" w:hAnsi="Arial" w:cs="Arial"/>
+          <w:color w:val="000000"/>
+          <w:sz w:val="36"/>
+          <w:szCs w:val="36"/>
+          <w:lang w:bidi="hi-IN"/>
+        </w:rPr>
+      </w:pPr>
+    </w:p>
+    <w:p>
+      <w:pPr>
+        <w:autoSpaceDE w:val="0"/>
+        <w:autoSpaceDN w:val="0"/>
+        <w:adjustRightInd w:val="0"/>
+        <w:spacing w:after="0" w:line="240" w:lineRule="auto"/>
+        <w:rPr>
+          <w:rFonts w:ascii="Arial" w:hAnsi="Arial" w:cs="Arial"/>
+          <w:color w:val="000000"/>
+          <w:sz w:val="36"/>
+          <w:szCs w:val="36"/>
+          <w:lang w:bidi="hi-IN"/>
+        </w:rPr>
+      </w:pPr>
+      <w:r>
+        <w:rPr>
+          <w:rFonts w:ascii="Arial" w:hAnsi="Arial" w:cs="Arial"/>
+          <w:color w:val="000000"/>
+          <w:sz w:val="36"/>
+          <w:szCs w:val="36"/>
+          <w:lang w:bidi="hi-IN"/>
+        </w:rPr>
+        <w:t>TS 1.6.8.3</w:t>
+      </w:r>
+    </w:p>
+    <w:p>
+      <w:pPr>
+        <w:autoSpaceDE w:val="0"/>
+        <w:autoSpaceDN w:val="0"/>
+        <w:adjustRightInd w:val="0"/>
+        <w:spacing w:after="0" w:line="240" w:lineRule="auto"/>
+        <w:rPr>
+          <w:rFonts w:ascii="Arial" w:hAnsi="Arial" w:cs="Arial"/>
+          <w:color w:val="000000"/>
+          <w:sz w:val="36"/>
+          <w:szCs w:val="36"/>
+          <w:lang w:bidi="hi-IN"/>
+        </w:rPr>
+      </w:pPr>
+      <w:r>
+        <w:rPr>
+          <w:rFonts w:ascii="Arial" w:hAnsi="Arial" w:cs="Arial"/>
+          <w:color w:val="000000"/>
+          <w:sz w:val="36"/>
+          <w:szCs w:val="36"/>
+          <w:lang w:bidi="hi-IN"/>
+        </w:rPr>
+        <w:t>ca# kaqpAlA#ni cAgnihOtraqhava#NI caq SUrpa#M ca kRuShNAjiqnaM caq SamyA# cOqlUKa#laM caq musa#laM ca dRuqShaccOpa#lA caiqtAniq vai daSa# yaj~jAyuqdhAniq ya EqvaM ~MvEda# muKaqtO$&amp;sya yaqj~jaH ka#lpatEq yO vai dEqvEBya#H pratiqprOcya# yaqj~jEnaq yaja#tE juqShantE$&amp;sya dEqvA haqvya(gm) haqvir</w:t>
       </w:r>
       <w:r>
         <w:rPr>
@@ -34374,238 +35319,63 @@
           <w:szCs w:val="36"/>
           <w:lang w:bidi="hi-IN"/>
         </w:rPr>
-        <w:t>manuqShyA# - [  ] 22</w:t>
-      </w:r>
-    </w:p>
-    <w:p>
-      <w:pPr>
-        <w:autoSpaceDE w:val="0"/>
-        <w:autoSpaceDN w:val="0"/>
-        <w:adjustRightInd w:val="0"/>
-        <w:spacing w:after="0" w:line="240" w:lineRule="auto"/>
-        <w:rPr>
-          <w:rFonts w:ascii="Arial" w:hAnsi="Arial" w:cs="Arial"/>
-          <w:color w:val="000000"/>
-          <w:sz w:val="36"/>
-          <w:szCs w:val="36"/>
-          <w:lang w:bidi="hi-IN"/>
-        </w:rPr>
-      </w:pPr>
-    </w:p>
-    <w:p>
-      <w:pPr>
-        <w:autoSpaceDE w:val="0"/>
-        <w:autoSpaceDN w:val="0"/>
-        <w:adjustRightInd w:val="0"/>
-        <w:spacing w:after="0" w:line="240" w:lineRule="auto"/>
-        <w:rPr>
-          <w:rFonts w:ascii="Arial" w:hAnsi="Arial" w:cs="Arial"/>
-          <w:color w:val="000000"/>
-          <w:sz w:val="36"/>
-          <w:szCs w:val="36"/>
-          <w:lang w:bidi="hi-IN"/>
-        </w:rPr>
-      </w:pPr>
-      <w:r>
-        <w:rPr>
-          <w:rFonts w:ascii="Arial" w:hAnsi="Arial" w:cs="Arial"/>
-          <w:color w:val="000000"/>
-          <w:sz w:val="36"/>
-          <w:szCs w:val="36"/>
-          <w:lang w:bidi="hi-IN"/>
-        </w:rPr>
-        <w:t>TS 1.6.7.3</w:t>
-      </w:r>
-    </w:p>
-    <w:p>
-      <w:pPr>
-        <w:autoSpaceDE w:val="0"/>
-        <w:autoSpaceDN w:val="0"/>
-        <w:adjustRightInd w:val="0"/>
-        <w:spacing w:after="0" w:line="240" w:lineRule="auto"/>
-        <w:rPr>
-          <w:rFonts w:ascii="Arial" w:hAnsi="Arial" w:cs="Arial"/>
-          <w:color w:val="000000"/>
-          <w:sz w:val="36"/>
-          <w:szCs w:val="36"/>
-          <w:lang w:bidi="hi-IN"/>
-        </w:rPr>
-      </w:pPr>
-      <w:r>
-        <w:rPr>
-          <w:rFonts w:ascii="Arial" w:hAnsi="Arial" w:cs="Arial"/>
-          <w:color w:val="000000"/>
-          <w:sz w:val="36"/>
-          <w:szCs w:val="36"/>
-          <w:lang w:bidi="hi-IN"/>
-        </w:rPr>
-        <w:t>innvA upa#stIrNa-miqcCantiq kimu# dEqvA yEShAqM navA#vasAnaq-mupA$smiq~jC^^vO yaqkShyamA#NE dEqvatA# vasantiq ya EqvaM ~MviqdvAnaqgnimu#pastRuqNAtiq yaja#mAnEna grAqmyASca# paqSavO#&amp;vaqruddhyA# AraqNyAScEtyA#huqr</w:t>
-      </w:r>
-      <w:r>
-        <w:rPr>
-          <w:rFonts w:ascii="Arial" w:hAnsi="Arial" w:cs="Arial"/>
-          <w:color w:val="000000"/>
-          <w:sz w:val="36"/>
-          <w:szCs w:val="36"/>
-          <w:lang w:bidi="hi-IN"/>
-        </w:rPr>
-        <w:t xml:space="preserve"> </w:t>
-      </w:r>
-      <w:r>
-        <w:rPr>
-          <w:rFonts w:ascii="Arial" w:hAnsi="Arial" w:cs="Arial"/>
-          <w:color w:val="000000"/>
-          <w:sz w:val="36"/>
-          <w:szCs w:val="36"/>
-          <w:lang w:bidi="hi-IN"/>
-        </w:rPr>
-        <w:t>yadgAqmyAnu#paq vasa#tiq tEna# grAqmyAnava# rundhEq yadA#raqNyasyAq</w:t>
-      </w:r>
-      <w:r>
-        <w:rPr>
-          <w:rFonts w:ascii="Arial" w:hAnsi="Arial" w:cs="Arial"/>
-          <w:color w:val="000000"/>
-          <w:sz w:val="36"/>
-          <w:szCs w:val="36"/>
-          <w:lang w:bidi="hi-IN"/>
-        </w:rPr>
-        <w:t>S~j</w:t>
-      </w:r>
-      <w:r>
-        <w:rPr>
-          <w:rFonts w:ascii="Arial" w:hAnsi="Arial" w:cs="Arial"/>
-          <w:color w:val="000000"/>
-          <w:sz w:val="36"/>
-          <w:szCs w:val="36"/>
-          <w:lang w:bidi="hi-IN"/>
-        </w:rPr>
-        <w:t>Atiq tEnA#raqNyAn. yadanA$SvAnupaqvasE$t pitRudEvaqtya#H syAdAraqNyasyA$-</w:t>
-      </w:r>
-      <w:r>
-        <w:rPr>
-          <w:rFonts w:ascii="Arial" w:hAnsi="Arial" w:cs="Arial"/>
-          <w:color w:val="000000"/>
-          <w:sz w:val="36"/>
-          <w:szCs w:val="36"/>
-          <w:lang w:bidi="hi-IN"/>
-        </w:rPr>
-        <w:t>S~j</w:t>
-      </w:r>
-      <w:r>
-        <w:rPr>
-          <w:rFonts w:ascii="Arial" w:hAnsi="Arial" w:cs="Arial"/>
-          <w:color w:val="000000"/>
-          <w:sz w:val="36"/>
-          <w:szCs w:val="36"/>
-          <w:lang w:bidi="hi-IN"/>
-        </w:rPr>
-        <w:t>AtIndriqyaM - [  ] 23</w:t>
-      </w:r>
-    </w:p>
-    <w:p>
-      <w:pPr>
-        <w:autoSpaceDE w:val="0"/>
-        <w:autoSpaceDN w:val="0"/>
-        <w:adjustRightInd w:val="0"/>
-        <w:spacing w:after="0" w:line="240" w:lineRule="auto"/>
-        <w:rPr>
-          <w:rFonts w:ascii="Arial" w:hAnsi="Arial" w:cs="Arial"/>
-          <w:color w:val="000000"/>
-          <w:sz w:val="36"/>
-          <w:szCs w:val="36"/>
-          <w:lang w:bidi="hi-IN"/>
-        </w:rPr>
-      </w:pPr>
-    </w:p>
-    <w:p>
-      <w:pPr>
-        <w:autoSpaceDE w:val="0"/>
-        <w:autoSpaceDN w:val="0"/>
-        <w:adjustRightInd w:val="0"/>
-        <w:spacing w:after="0" w:line="240" w:lineRule="auto"/>
-        <w:rPr>
-          <w:rFonts w:ascii="Arial" w:hAnsi="Arial" w:cs="Arial"/>
-          <w:color w:val="000000"/>
-          <w:sz w:val="36"/>
-          <w:szCs w:val="36"/>
-          <w:lang w:bidi="hi-IN"/>
-        </w:rPr>
-      </w:pPr>
-      <w:r>
-        <w:rPr>
-          <w:rFonts w:ascii="Arial" w:hAnsi="Arial" w:cs="Arial"/>
-          <w:color w:val="000000"/>
-          <w:sz w:val="36"/>
-          <w:szCs w:val="36"/>
-          <w:lang w:bidi="hi-IN"/>
-        </w:rPr>
-        <w:t>TS 1.6.7.4</w:t>
-      </w:r>
-    </w:p>
-    <w:p>
-      <w:pPr>
-        <w:autoSpaceDE w:val="0"/>
-        <w:autoSpaceDN w:val="0"/>
-        <w:adjustRightInd w:val="0"/>
-        <w:spacing w:after="0" w:line="240" w:lineRule="auto"/>
-        <w:rPr>
-          <w:rFonts w:ascii="Arial" w:hAnsi="Arial" w:cs="Arial"/>
-          <w:color w:val="000000"/>
-          <w:sz w:val="36"/>
-          <w:szCs w:val="36"/>
-          <w:lang w:bidi="hi-IN"/>
-        </w:rPr>
-      </w:pPr>
-      <w:r>
-        <w:rPr>
-          <w:rFonts w:ascii="Arial" w:hAnsi="Arial" w:cs="Arial"/>
-          <w:color w:val="000000"/>
-          <w:sz w:val="36"/>
-          <w:szCs w:val="36"/>
-          <w:lang w:bidi="hi-IN"/>
-        </w:rPr>
-        <w:t>~MvA A#raqNyami#ndriqyamEqvA&amp;&amp;tmaM dha#ttEq yadanA$SvAnupaqvasEqt kShOdhu#kaH syAqdyada#</w:t>
-      </w:r>
-      <w:r>
-        <w:rPr>
-          <w:rFonts w:ascii="Arial" w:hAnsi="Arial" w:cs="Arial"/>
-          <w:color w:val="000000"/>
-          <w:sz w:val="36"/>
-          <w:szCs w:val="36"/>
-          <w:lang w:bidi="hi-IN"/>
-        </w:rPr>
-        <w:t>S~j</w:t>
-      </w:r>
-      <w:r>
-        <w:rPr>
-          <w:rFonts w:ascii="Arial" w:hAnsi="Arial" w:cs="Arial"/>
-          <w:color w:val="000000"/>
-          <w:sz w:val="36"/>
-          <w:szCs w:val="36"/>
-          <w:lang w:bidi="hi-IN"/>
-        </w:rPr>
-        <w:t>IqyAdruqdrO$&amp;sya paqSUnaqBi ma#nyEtAq&amp;pO$&amp;</w:t>
-      </w:r>
-      <w:r>
-        <w:rPr>
-          <w:rFonts w:ascii="Arial" w:hAnsi="Arial" w:cs="Arial"/>
-          <w:color w:val="000000"/>
-          <w:sz w:val="36"/>
-          <w:szCs w:val="36"/>
-          <w:lang w:bidi="hi-IN"/>
-        </w:rPr>
-        <w:t>S~j</w:t>
-      </w:r>
-      <w:r>
-        <w:rPr>
-          <w:rFonts w:ascii="Arial" w:hAnsi="Arial" w:cs="Arial"/>
-          <w:color w:val="000000"/>
-          <w:sz w:val="36"/>
-          <w:szCs w:val="36"/>
-          <w:lang w:bidi="hi-IN"/>
-        </w:rPr>
-        <w:t xml:space="preserve">Atiq tannEvA#SiqtaM nEvA&amp;na#SitaqM na kShOdhu#kOq Bava#tiq nAsya# ruqdraH paqSUnaqBi ma#nyatEq vajrOq vai yaqj~jaH kShutKaluq vai </w:t>
-      </w:r>
+        <w:t>ni#ruqpyamA#NamaqBi ma#ntrayEtAq&amp;gni(gm) hOtA#ramiqha ta(gm) hu#vaq iti#- [  ] 27</w:t>
+      </w:r>
+    </w:p>
+    <w:p>
+      <w:pPr>
+        <w:autoSpaceDE w:val="0"/>
+        <w:autoSpaceDN w:val="0"/>
+        <w:adjustRightInd w:val="0"/>
+        <w:spacing w:after="0" w:line="240" w:lineRule="auto"/>
+        <w:rPr>
+          <w:rFonts w:ascii="Arial" w:hAnsi="Arial" w:cs="Arial"/>
+          <w:color w:val="000000"/>
+          <w:sz w:val="36"/>
+          <w:szCs w:val="36"/>
+          <w:lang w:bidi="hi-IN"/>
+        </w:rPr>
+      </w:pPr>
+    </w:p>
+    <w:p>
+      <w:pPr>
+        <w:autoSpaceDE w:val="0"/>
+        <w:autoSpaceDN w:val="0"/>
+        <w:adjustRightInd w:val="0"/>
+        <w:spacing w:after="0" w:line="240" w:lineRule="auto"/>
+        <w:rPr>
+          <w:rFonts w:ascii="Arial" w:hAnsi="Arial" w:cs="Arial"/>
+          <w:color w:val="000000"/>
+          <w:sz w:val="36"/>
+          <w:szCs w:val="36"/>
+          <w:lang w:bidi="hi-IN"/>
+        </w:rPr>
+      </w:pPr>
+      <w:r>
+        <w:rPr>
+          <w:rFonts w:ascii="Arial" w:hAnsi="Arial" w:cs="Arial"/>
+          <w:color w:val="000000"/>
+          <w:sz w:val="36"/>
+          <w:szCs w:val="36"/>
+          <w:lang w:bidi="hi-IN"/>
+        </w:rPr>
+        <w:t>TS 1.6.8.4</w:t>
+      </w:r>
+    </w:p>
+    <w:p>
+      <w:pPr>
+        <w:autoSpaceDE w:val="0"/>
+        <w:autoSpaceDN w:val="0"/>
+        <w:adjustRightInd w:val="0"/>
+        <w:spacing w:after="0" w:line="240" w:lineRule="auto"/>
+        <w:rPr>
+          <w:rFonts w:ascii="Arial" w:hAnsi="Arial" w:cs="Arial"/>
+          <w:color w:val="000000"/>
+          <w:sz w:val="36"/>
+          <w:szCs w:val="36"/>
+          <w:lang w:bidi="hi-IN"/>
+        </w:rPr>
+      </w:pPr>
       <w:r>
         <w:rPr>
           <w:rFonts w:ascii="Arial" w:hAnsi="Arial" w:cs="Arial"/>
@@ -34615,376 +35385,6 @@
           <w:lang w:bidi="hi-IN"/>
         </w:rPr>
         <w:lastRenderedPageBreak/>
-        <w:t xml:space="preserve">ma#nuqShya#syaq BrAtRu#vyOq yadanA$ &amp;SvAnupaqvasa#tiq vajrE#Naiqva </w:t>
-      </w:r>
-    </w:p>
-    <w:p>
-      <w:pPr>
-        <w:autoSpaceDE w:val="0"/>
-        <w:autoSpaceDN w:val="0"/>
-        <w:adjustRightInd w:val="0"/>
-        <w:spacing w:after="0" w:line="240" w:lineRule="auto"/>
-        <w:rPr>
-          <w:rFonts w:ascii="Arial" w:hAnsi="Arial" w:cs="Arial"/>
-          <w:color w:val="000000"/>
-          <w:sz w:val="36"/>
-          <w:szCs w:val="36"/>
-          <w:lang w:bidi="hi-IN"/>
-        </w:rPr>
-      </w:pPr>
-      <w:r>
-        <w:rPr>
-          <w:rFonts w:ascii="Arial" w:hAnsi="Arial" w:cs="Arial"/>
-          <w:color w:val="000000"/>
-          <w:sz w:val="36"/>
-          <w:szCs w:val="36"/>
-          <w:lang w:bidi="hi-IN"/>
-        </w:rPr>
-        <w:t>sAqkShAt ( ) kShudhaqM BrAtRu#vya(gm) hanti || 24</w:t>
-      </w:r>
-    </w:p>
-    <w:p>
-      <w:pPr>
-        <w:autoSpaceDE w:val="0"/>
-        <w:autoSpaceDN w:val="0"/>
-        <w:adjustRightInd w:val="0"/>
-        <w:spacing w:after="0" w:line="240" w:lineRule="auto"/>
-        <w:rPr>
-          <w:rFonts w:ascii="Arial" w:hAnsi="Arial" w:cs="Arial"/>
-          <w:color w:val="000000"/>
-          <w:sz w:val="36"/>
-          <w:szCs w:val="36"/>
-          <w:lang w:bidi="hi-IN"/>
-        </w:rPr>
-      </w:pPr>
-      <w:r>
-        <w:rPr>
-          <w:rFonts w:ascii="Arial" w:hAnsi="Arial" w:cs="Arial"/>
-          <w:color w:val="000000"/>
-          <w:sz w:val="36"/>
-          <w:szCs w:val="36"/>
-          <w:lang w:bidi="hi-IN"/>
-        </w:rPr>
-        <w:t>(pari#-manuqShyA#-indriqya(gm)-sAqkShAt-trINi# ca) (A7)</w:t>
-      </w:r>
-    </w:p>
-    <w:p>
-      <w:pPr>
-        <w:autoSpaceDE w:val="0"/>
-        <w:autoSpaceDN w:val="0"/>
-        <w:adjustRightInd w:val="0"/>
-        <w:spacing w:after="0" w:line="240" w:lineRule="auto"/>
-        <w:rPr>
-          <w:rFonts w:ascii="Arial" w:hAnsi="Arial" w:cs="Arial"/>
-          <w:color w:val="000000"/>
-          <w:sz w:val="36"/>
-          <w:szCs w:val="36"/>
-          <w:lang w:bidi="hi-IN"/>
-        </w:rPr>
-      </w:pPr>
-    </w:p>
-    <w:p>
-      <w:pPr>
-        <w:autoSpaceDE w:val="0"/>
-        <w:autoSpaceDN w:val="0"/>
-        <w:adjustRightInd w:val="0"/>
-        <w:spacing w:after="0" w:line="240" w:lineRule="auto"/>
-        <w:rPr>
-          <w:rFonts w:ascii="Arial" w:hAnsi="Arial" w:cs="Arial"/>
-          <w:color w:val="000000"/>
-          <w:sz w:val="36"/>
-          <w:szCs w:val="36"/>
-          <w:lang w:bidi="hi-IN"/>
-        </w:rPr>
-      </w:pPr>
-      <w:r>
-        <w:rPr>
-          <w:rFonts w:ascii="Arial" w:hAnsi="Arial" w:cs="Arial"/>
-          <w:color w:val="000000"/>
-          <w:sz w:val="36"/>
-          <w:szCs w:val="36"/>
-          <w:lang w:bidi="hi-IN"/>
-        </w:rPr>
-        <w:t>TS 1.6.8.1</w:t>
-      </w:r>
-    </w:p>
-    <w:p>
-      <w:pPr>
-        <w:autoSpaceDE w:val="0"/>
-        <w:autoSpaceDN w:val="0"/>
-        <w:adjustRightInd w:val="0"/>
-        <w:spacing w:after="0" w:line="240" w:lineRule="auto"/>
-        <w:rPr>
-          <w:rFonts w:ascii="Arial" w:hAnsi="Arial" w:cs="Arial"/>
-          <w:color w:val="000000"/>
-          <w:sz w:val="36"/>
-          <w:szCs w:val="36"/>
-          <w:lang w:bidi="hi-IN"/>
-        </w:rPr>
-      </w:pPr>
-      <w:r>
-        <w:rPr>
-          <w:rFonts w:ascii="Arial" w:hAnsi="Arial" w:cs="Arial"/>
-          <w:color w:val="000000"/>
-          <w:sz w:val="36"/>
-          <w:szCs w:val="36"/>
-          <w:lang w:bidi="hi-IN"/>
-        </w:rPr>
-        <w:t>yO vai SraqddhAmanA#raBya yaqj~jEnaq yaja#tEq nAsyEqShTAyaq Sradda# dhatEq&amp;paH praNa#yati SraqddhA vA Apa#H SraqddhAmEqvA&amp;&amp;raBya# yaqj~jEna# yajata uqBayE$&amp;sya dEvamanuqShyA iqShTAyaq Sradda#dhatEq tadA#huqratiq vA EqtA vartra#M nEdaqntyatiq vAcaqM manOq vAvaitA nAti# nEdaqntItiq mana#sAq praNa#yatIqyaM ~Mvai manOq - [  ] 25</w:t>
-      </w:r>
-    </w:p>
-    <w:p>
-      <w:pPr>
-        <w:autoSpaceDE w:val="0"/>
-        <w:autoSpaceDN w:val="0"/>
-        <w:adjustRightInd w:val="0"/>
-        <w:spacing w:after="0" w:line="240" w:lineRule="auto"/>
-        <w:rPr>
-          <w:rFonts w:ascii="Arial" w:hAnsi="Arial" w:cs="Arial"/>
-          <w:color w:val="000000"/>
-          <w:sz w:val="36"/>
-          <w:szCs w:val="36"/>
-          <w:lang w:bidi="hi-IN"/>
-        </w:rPr>
-      </w:pPr>
-    </w:p>
-    <w:p>
-      <w:pPr>
-        <w:autoSpaceDE w:val="0"/>
-        <w:autoSpaceDN w:val="0"/>
-        <w:adjustRightInd w:val="0"/>
-        <w:spacing w:after="0" w:line="240" w:lineRule="auto"/>
-        <w:rPr>
-          <w:rFonts w:ascii="Arial" w:hAnsi="Arial" w:cs="Arial"/>
-          <w:color w:val="000000"/>
-          <w:sz w:val="36"/>
-          <w:szCs w:val="36"/>
-          <w:lang w:bidi="hi-IN"/>
-        </w:rPr>
-      </w:pPr>
-      <w:r>
-        <w:rPr>
-          <w:rFonts w:ascii="Arial" w:hAnsi="Arial" w:cs="Arial"/>
-          <w:color w:val="000000"/>
-          <w:sz w:val="36"/>
-          <w:szCs w:val="36"/>
-          <w:lang w:bidi="hi-IN"/>
-        </w:rPr>
-        <w:t>TS 1.6.8.2</w:t>
-      </w:r>
-    </w:p>
-    <w:p>
-      <w:pPr>
-        <w:autoSpaceDE w:val="0"/>
-        <w:autoSpaceDN w:val="0"/>
-        <w:adjustRightInd w:val="0"/>
-        <w:spacing w:after="0" w:line="240" w:lineRule="auto"/>
-        <w:rPr>
-          <w:rFonts w:ascii="Arial" w:hAnsi="Arial" w:cs="Arial"/>
-          <w:color w:val="000000"/>
-          <w:sz w:val="36"/>
-          <w:szCs w:val="36"/>
-          <w:lang w:bidi="hi-IN"/>
-        </w:rPr>
-      </w:pPr>
-      <w:r>
-        <w:rPr>
-          <w:rFonts w:ascii="Arial" w:hAnsi="Arial" w:cs="Arial"/>
-          <w:color w:val="000000"/>
-          <w:sz w:val="36"/>
-          <w:szCs w:val="36"/>
-          <w:lang w:bidi="hi-IN"/>
-        </w:rPr>
-        <w:t>&amp;nayaiqv</w:t>
-      </w:r>
-      <w:r>
-        <w:rPr>
-          <w:rFonts w:ascii="Arial" w:hAnsi="Arial" w:cs="Arial"/>
-          <w:color w:val="000000"/>
-          <w:sz w:val="36"/>
-          <w:szCs w:val="36"/>
-          <w:lang w:bidi="hi-IN"/>
-        </w:rPr>
-        <w:t>ainAqH praNa#yaqtya-ska#nnahavi</w:t>
-      </w:r>
-      <w:r>
-        <w:rPr>
-          <w:rFonts w:ascii="Arial" w:hAnsi="Arial" w:cs="Arial"/>
-          <w:color w:val="000000"/>
-          <w:sz w:val="36"/>
-          <w:szCs w:val="36"/>
-          <w:lang w:bidi="hi-IN"/>
-        </w:rPr>
-        <w:t>r</w:t>
-      </w:r>
-      <w:r>
-        <w:rPr>
-          <w:rFonts w:ascii="Arial" w:hAnsi="Arial" w:cs="Arial"/>
-          <w:color w:val="000000"/>
-          <w:sz w:val="36"/>
-          <w:szCs w:val="36"/>
-          <w:lang w:bidi="hi-IN"/>
-        </w:rPr>
-        <w:t xml:space="preserve"> </w:t>
-      </w:r>
-      <w:r>
-        <w:rPr>
-          <w:rFonts w:ascii="Arial" w:hAnsi="Arial" w:cs="Arial"/>
-          <w:color w:val="000000"/>
-          <w:sz w:val="36"/>
-          <w:szCs w:val="36"/>
-          <w:lang w:bidi="hi-IN"/>
-        </w:rPr>
-        <w:t>Bavatiq ya EqvaM ~MvEda# yaj~jAyuqdhAniq saM Ba#rati yaqj~jO vai ya#j~jAyuqdhAni# yaqj~jamEqva tathsaM Ba#ratiq yadEka#mEka(gm) saqBaMrE$t-pitRudEvaqtyA#ni syuqryath saqha sarvA#Ni mAnuqShANiq dvEdvEq saMBa#rati yAjyAnuvAqkya#yOrEqva rUqpaM ka#rOqtyathO# mithuqnamEqvayO vai daSa# yaj~jAyuqdhAniq vEda# muKaqtO$&amp;sya yaqj~jaH ka#lpatEq sPyaH - [  ] 26</w:t>
-      </w:r>
-    </w:p>
-    <w:p>
-      <w:pPr>
-        <w:autoSpaceDE w:val="0"/>
-        <w:autoSpaceDN w:val="0"/>
-        <w:adjustRightInd w:val="0"/>
-        <w:spacing w:after="0" w:line="240" w:lineRule="auto"/>
-        <w:rPr>
-          <w:rFonts w:ascii="Arial" w:hAnsi="Arial" w:cs="Arial"/>
-          <w:color w:val="000000"/>
-          <w:sz w:val="36"/>
-          <w:szCs w:val="36"/>
-          <w:lang w:bidi="hi-IN"/>
-        </w:rPr>
-      </w:pPr>
-    </w:p>
-    <w:p>
-      <w:pPr>
-        <w:autoSpaceDE w:val="0"/>
-        <w:autoSpaceDN w:val="0"/>
-        <w:adjustRightInd w:val="0"/>
-        <w:spacing w:after="0" w:line="240" w:lineRule="auto"/>
-        <w:rPr>
-          <w:rFonts w:ascii="Arial" w:hAnsi="Arial" w:cs="Arial"/>
-          <w:color w:val="000000"/>
-          <w:sz w:val="36"/>
-          <w:szCs w:val="36"/>
-          <w:lang w:bidi="hi-IN"/>
-        </w:rPr>
-      </w:pPr>
-      <w:r>
-        <w:rPr>
-          <w:rFonts w:ascii="Arial" w:hAnsi="Arial" w:cs="Arial"/>
-          <w:color w:val="000000"/>
-          <w:sz w:val="36"/>
-          <w:szCs w:val="36"/>
-          <w:lang w:bidi="hi-IN"/>
-        </w:rPr>
-        <w:t>TS 1.6.8.3</w:t>
-      </w:r>
-    </w:p>
-    <w:p>
-      <w:pPr>
-        <w:autoSpaceDE w:val="0"/>
-        <w:autoSpaceDN w:val="0"/>
-        <w:adjustRightInd w:val="0"/>
-        <w:spacing w:after="0" w:line="240" w:lineRule="auto"/>
-        <w:rPr>
-          <w:rFonts w:ascii="Arial" w:hAnsi="Arial" w:cs="Arial"/>
-          <w:color w:val="000000"/>
-          <w:sz w:val="36"/>
-          <w:szCs w:val="36"/>
-          <w:lang w:bidi="hi-IN"/>
-        </w:rPr>
-      </w:pPr>
-      <w:r>
-        <w:rPr>
-          <w:rFonts w:ascii="Arial" w:hAnsi="Arial" w:cs="Arial"/>
-          <w:color w:val="000000"/>
-          <w:sz w:val="36"/>
-          <w:szCs w:val="36"/>
-          <w:lang w:bidi="hi-IN"/>
-        </w:rPr>
-        <w:t>ca# kaqpAlA#ni cAgnihOtraqhava#NI caq SUrpa#M ca kRuShNAjiqnaM caq SamyA# cOqlUKa#laM caq musa#laM ca dRuqShaccOpa#lA caiqtAniq vai daSa# yaj~jAyuqdhAniq ya EqvaM ~MvEda# muKaqtO$&amp;sya yaqj~jaH ka#lpatEq yO vai dEqvEBya#H pratiqprOcya# yaqj~jEnaq yaja#tE juqShantE$&amp;sya dEqvA haqvya(gm) haqvir</w:t>
-      </w:r>
-      <w:r>
-        <w:rPr>
-          <w:rFonts w:ascii="Arial" w:hAnsi="Arial" w:cs="Arial"/>
-          <w:color w:val="000000"/>
-          <w:sz w:val="36"/>
-          <w:szCs w:val="36"/>
-          <w:lang w:bidi="hi-IN"/>
-        </w:rPr>
-        <w:t xml:space="preserve"> </w:t>
-      </w:r>
-      <w:r>
-        <w:rPr>
-          <w:rFonts w:ascii="Arial" w:hAnsi="Arial" w:cs="Arial"/>
-          <w:color w:val="000000"/>
-          <w:sz w:val="36"/>
-          <w:szCs w:val="36"/>
-          <w:lang w:bidi="hi-IN"/>
-        </w:rPr>
-        <w:t>ni#ruqpyamA#NamaqBi ma#ntrayEtAq&amp;gni(gm) hOtA#ramiqha ta(gm) hu#vaq iti#- [  ] 27</w:t>
-      </w:r>
-    </w:p>
-    <w:p>
-      <w:pPr>
-        <w:autoSpaceDE w:val="0"/>
-        <w:autoSpaceDN w:val="0"/>
-        <w:adjustRightInd w:val="0"/>
-        <w:spacing w:after="0" w:line="240" w:lineRule="auto"/>
-        <w:rPr>
-          <w:rFonts w:ascii="Arial" w:hAnsi="Arial" w:cs="Arial"/>
-          <w:color w:val="000000"/>
-          <w:sz w:val="36"/>
-          <w:szCs w:val="36"/>
-          <w:lang w:bidi="hi-IN"/>
-        </w:rPr>
-      </w:pPr>
-    </w:p>
-    <w:p>
-      <w:pPr>
-        <w:autoSpaceDE w:val="0"/>
-        <w:autoSpaceDN w:val="0"/>
-        <w:adjustRightInd w:val="0"/>
-        <w:spacing w:after="0" w:line="240" w:lineRule="auto"/>
-        <w:rPr>
-          <w:rFonts w:ascii="Arial" w:hAnsi="Arial" w:cs="Arial"/>
-          <w:color w:val="000000"/>
-          <w:sz w:val="36"/>
-          <w:szCs w:val="36"/>
-          <w:lang w:bidi="hi-IN"/>
-        </w:rPr>
-      </w:pPr>
-      <w:r>
-        <w:rPr>
-          <w:rFonts w:ascii="Arial" w:hAnsi="Arial" w:cs="Arial"/>
-          <w:color w:val="000000"/>
-          <w:sz w:val="36"/>
-          <w:szCs w:val="36"/>
-          <w:lang w:bidi="hi-IN"/>
-        </w:rPr>
-        <w:t>TS 1.6.8.4</w:t>
-      </w:r>
-    </w:p>
-    <w:p>
-      <w:pPr>
-        <w:autoSpaceDE w:val="0"/>
-        <w:autoSpaceDN w:val="0"/>
-        <w:adjustRightInd w:val="0"/>
-        <w:spacing w:after="0" w:line="240" w:lineRule="auto"/>
-        <w:rPr>
-          <w:rFonts w:ascii="Arial" w:hAnsi="Arial" w:cs="Arial"/>
-          <w:color w:val="000000"/>
-          <w:sz w:val="36"/>
-          <w:szCs w:val="36"/>
-          <w:lang w:bidi="hi-IN"/>
-        </w:rPr>
-      </w:pPr>
-      <w:r>
-        <w:rPr>
-          <w:rFonts w:ascii="Arial" w:hAnsi="Arial" w:cs="Arial"/>
-          <w:color w:val="000000"/>
-          <w:sz w:val="36"/>
-          <w:szCs w:val="36"/>
-          <w:lang w:bidi="hi-IN"/>
-        </w:rPr>
         <w:t>dEqvEBya# Eqva pra#tiqprOcya# yaqj~jEna# yajatE juqShantE$&amp;sya dEqvA haqvyamEqSha vai yaqj~jasyaq grahO# gRuhIqtvaiva yaqj~jEna# yajatEq tadu#diqtvA vAca#M ~MyacCati yaqj~jasyaq dhRutyAq</w:t>
       </w:r>
       <w:r>
@@ -35928,7 +36328,47 @@
           <w:szCs w:val="36"/>
           <w:lang w:bidi="hi-IN"/>
         </w:rPr>
-        <w:t>&amp;&amp;SIrga#cCatiq yAn kAqmayE#taq yaja#mAnAnth saqmAva#tyEnAn. yaqj~jasyAq &amp;&amp;SIrga#cCEqditiq tEShA#mEqtA vyAhRu#tIH purO&amp;nuvAqkyA#yA ad^^rdhaqrca EkA$M daddhyAdyAqjyA#yai puqrastAqdEkA$M ~MyAqjyA#yA ad^^rdhaqrca EkAqM tathai#nAnth saqmAva#tI yaqj~jasyAq &amp;&amp;SIrga#cCatiq yathAq vai paqrjanyaqH suvRu#ShTaqM ~Mvar.Sha#tyEqvaM ~My</w:t>
+        <w:t>&amp;&amp;SIrga#cCatiq yAn kAqmayE#taq yaja#mAnAnth saqmAva#tyEnAn. yaqj~jasyAq &amp;&amp;SIrga#cCEqditiq tEShA#mEqtA vyAhRu#tIH purO&amp;nuvAqkyA#yA a</w:t>
+      </w:r>
+      <w:r>
+        <w:rPr>
+          <w:rFonts w:ascii="Arial" w:hAnsi="Arial" w:cs="Arial"/>
+          <w:color w:val="000000"/>
+          <w:sz w:val="36"/>
+          <w:szCs w:val="36"/>
+          <w:lang w:bidi="hi-IN"/>
+        </w:rPr>
+        <w:t>rddh</w:t>
+      </w:r>
+      <w:r>
+        <w:rPr>
+          <w:rFonts w:ascii="Arial" w:hAnsi="Arial" w:cs="Arial"/>
+          <w:color w:val="000000"/>
+          <w:sz w:val="36"/>
+          <w:szCs w:val="36"/>
+          <w:lang w:bidi="hi-IN"/>
+        </w:rPr>
+        <w:t>aqrca EkA$M daddhyAdyAqjyA#yai puqrastAqdEkA$M ~MyAqjyA#yA a</w:t>
+      </w:r>
+      <w:r>
+        <w:rPr>
+          <w:rFonts w:ascii="Arial" w:hAnsi="Arial" w:cs="Arial"/>
+          <w:color w:val="000000"/>
+          <w:sz w:val="36"/>
+          <w:szCs w:val="36"/>
+          <w:lang w:bidi="hi-IN"/>
+        </w:rPr>
+        <w:t>rddh</w:t>
+      </w:r>
+      <w:r>
+        <w:rPr>
+          <w:rFonts w:ascii="Arial" w:hAnsi="Arial" w:cs="Arial"/>
+          <w:color w:val="000000"/>
+          <w:sz w:val="36"/>
+          <w:szCs w:val="36"/>
+          <w:lang w:bidi="hi-IN"/>
+        </w:rPr>
+        <w:t>aqrca EkAqM tathai#nAnth saqmAva#tI yaqj~jasyAq &amp;&amp;SIrga#cCatiq yathAq vai paqrjanyaqH suvRu#ShTaqM ~Mvar.Sha#tyEqvaM ~My</w:t>
       </w:r>
       <w:r>
         <w:rPr>
@@ -36093,32 +36533,32 @@
           <w:szCs w:val="36"/>
           <w:lang w:bidi="hi-IN"/>
         </w:rPr>
+        <w:t>TS 1.6.11.1</w:t>
+      </w:r>
+    </w:p>
+    <w:p>
+      <w:pPr>
+        <w:autoSpaceDE w:val="0"/>
+        <w:autoSpaceDN w:val="0"/>
+        <w:adjustRightInd w:val="0"/>
+        <w:spacing w:after="0" w:line="240" w:lineRule="auto"/>
+        <w:rPr>
+          <w:rFonts w:ascii="Arial" w:hAnsi="Arial" w:cs="Arial"/>
+          <w:color w:val="000000"/>
+          <w:sz w:val="36"/>
+          <w:szCs w:val="36"/>
+          <w:lang w:bidi="hi-IN"/>
+        </w:rPr>
+      </w:pPr>
+      <w:r>
+        <w:rPr>
+          <w:rFonts w:ascii="Arial" w:hAnsi="Arial" w:cs="Arial"/>
+          <w:color w:val="000000"/>
+          <w:sz w:val="36"/>
+          <w:szCs w:val="36"/>
+          <w:lang w:bidi="hi-IN"/>
+        </w:rPr>
         <w:lastRenderedPageBreak/>
-        <w:t>TS 1.6.11.1</w:t>
-      </w:r>
-    </w:p>
-    <w:p>
-      <w:pPr>
-        <w:autoSpaceDE w:val="0"/>
-        <w:autoSpaceDN w:val="0"/>
-        <w:adjustRightInd w:val="0"/>
-        <w:spacing w:after="0" w:line="240" w:lineRule="auto"/>
-        <w:rPr>
-          <w:rFonts w:ascii="Arial" w:hAnsi="Arial" w:cs="Arial"/>
-          <w:color w:val="000000"/>
-          <w:sz w:val="36"/>
-          <w:szCs w:val="36"/>
-          <w:lang w:bidi="hi-IN"/>
-        </w:rPr>
-      </w:pPr>
-      <w:r>
-        <w:rPr>
-          <w:rFonts w:ascii="Arial" w:hAnsi="Arial" w:cs="Arial"/>
-          <w:color w:val="000000"/>
-          <w:sz w:val="36"/>
-          <w:szCs w:val="36"/>
-          <w:lang w:bidi="hi-IN"/>
-        </w:rPr>
         <w:t>yO vai sa#ptadaqSaM praqjApa#tiM ~Myaqj~jamaqnvAya#ttaqM ~MvEdaq prati# yaqj~jEna# tiShThatiq na yaqj~jAd Bra(gm)#Sataq A SrA#vaqyEtiq catu#rakSharaqmastuq SrauShaqDitiq catu#rakSharaqM ~MyajEtiq dvya#kSharaqM ~MyE yajA#mahaq itiq pa~jcA$kSharaM dvyakShaqrO va#ShaTkAqra EqSha vai sa#ptadaqSaH praqjApa#ti ryaqj~jamaqnvAya#ttOq ya EqvaM ~MvEdaq prati# yaqj~jEna# tiShThatiq na yaqj~jAd Bra(gm)#SatEq yO vai yaqj~jasyaq prAya#NaM pratiqShThA- [  ] 39</w:t>
       </w:r>
     </w:p>
@@ -36309,32 +36749,32 @@
           <w:szCs w:val="36"/>
           <w:lang w:bidi="hi-IN"/>
         </w:rPr>
+        <w:t>TS 1.6.11.4</w:t>
+      </w:r>
+    </w:p>
+    <w:p>
+      <w:pPr>
+        <w:autoSpaceDE w:val="0"/>
+        <w:autoSpaceDN w:val="0"/>
+        <w:adjustRightInd w:val="0"/>
+        <w:spacing w:after="0" w:line="240" w:lineRule="auto"/>
+        <w:rPr>
+          <w:rFonts w:ascii="Arial" w:hAnsi="Arial" w:cs="Arial"/>
+          <w:color w:val="000000"/>
+          <w:sz w:val="36"/>
+          <w:szCs w:val="36"/>
+          <w:lang w:bidi="hi-IN"/>
+        </w:rPr>
+      </w:pPr>
+      <w:r>
+        <w:rPr>
+          <w:rFonts w:ascii="Arial" w:hAnsi="Arial" w:cs="Arial"/>
+          <w:color w:val="000000"/>
+          <w:sz w:val="36"/>
+          <w:szCs w:val="36"/>
+          <w:lang w:bidi="hi-IN"/>
+        </w:rPr>
         <w:lastRenderedPageBreak/>
-        <w:t>TS 1.6.11.4</w:t>
-      </w:r>
-    </w:p>
-    <w:p>
-      <w:pPr>
-        <w:autoSpaceDE w:val="0"/>
-        <w:autoSpaceDN w:val="0"/>
-        <w:adjustRightInd w:val="0"/>
-        <w:spacing w:after="0" w:line="240" w:lineRule="auto"/>
-        <w:rPr>
-          <w:rFonts w:ascii="Arial" w:hAnsi="Arial" w:cs="Arial"/>
-          <w:color w:val="000000"/>
-          <w:sz w:val="36"/>
-          <w:szCs w:val="36"/>
-          <w:lang w:bidi="hi-IN"/>
-        </w:rPr>
-      </w:pPr>
-      <w:r>
-        <w:rPr>
-          <w:rFonts w:ascii="Arial" w:hAnsi="Arial" w:cs="Arial"/>
-          <w:color w:val="000000"/>
-          <w:sz w:val="36"/>
-          <w:szCs w:val="36"/>
-          <w:lang w:bidi="hi-IN"/>
-        </w:rPr>
         <w:t>majanayaqnq. yE yajA#mahaq itiq prAva#r.ShayannaqBya#stanayan vaShaTkAqrENaq tatOq vai tEByOq diSaqH prApyA#yantaq ya EqvaM ~MvEdaq prAsmaiq diSa#H pyAyantE praqjApa#tiM tvOq vEda# praqjApa#tistvaM ~MvEdaq yaM praqjApa#tiqrvEdaq sa puNyO# BavatyEqSha vai Ca#ndaqsya#H praqjApa#ti</w:t>
       </w:r>
       <w:r>
@@ -36590,6 +37030,7 @@
           <w:szCs w:val="36"/>
           <w:lang w:bidi="hi-IN"/>
         </w:rPr>
+        <w:lastRenderedPageBreak/>
         <w:t>TS 1.6.11.7</w:t>
       </w:r>
     </w:p>
@@ -36995,32 +37436,32 @@
           <w:szCs w:val="36"/>
           <w:lang w:bidi="hi-IN"/>
         </w:rPr>
+        <w:t xml:space="preserve">GaqrmaM na sAma#M tapatA suvRuqktiBiq-rjuShTaqM girva#NasEq gira#H || </w:t>
+      </w:r>
+    </w:p>
+    <w:p>
+      <w:pPr>
+        <w:autoSpaceDE w:val="0"/>
+        <w:autoSpaceDN w:val="0"/>
+        <w:adjustRightInd w:val="0"/>
+        <w:spacing w:after="0" w:line="240" w:lineRule="auto"/>
+        <w:rPr>
+          <w:rFonts w:ascii="Arial" w:hAnsi="Arial" w:cs="Arial"/>
+          <w:color w:val="000000"/>
+          <w:sz w:val="36"/>
+          <w:szCs w:val="36"/>
+          <w:lang w:bidi="hi-IN"/>
+        </w:rPr>
+      </w:pPr>
+      <w:r>
+        <w:rPr>
+          <w:rFonts w:ascii="Arial" w:hAnsi="Arial" w:cs="Arial"/>
+          <w:color w:val="000000"/>
+          <w:sz w:val="36"/>
+          <w:szCs w:val="36"/>
+          <w:lang w:bidi="hi-IN"/>
+        </w:rPr>
         <w:lastRenderedPageBreak/>
-        <w:t xml:space="preserve">GaqrmaM na sAma#M tapatA suvRuqktiBiq-rjuShTaqM girva#NasEq gira#H || </w:t>
-      </w:r>
-    </w:p>
-    <w:p>
-      <w:pPr>
-        <w:autoSpaceDE w:val="0"/>
-        <w:autoSpaceDN w:val="0"/>
-        <w:adjustRightInd w:val="0"/>
-        <w:spacing w:after="0" w:line="240" w:lineRule="auto"/>
-        <w:rPr>
-          <w:rFonts w:ascii="Arial" w:hAnsi="Arial" w:cs="Arial"/>
-          <w:color w:val="000000"/>
-          <w:sz w:val="36"/>
-          <w:szCs w:val="36"/>
-          <w:lang w:bidi="hi-IN"/>
-        </w:rPr>
-      </w:pPr>
-      <w:r>
-        <w:rPr>
-          <w:rFonts w:ascii="Arial" w:hAnsi="Arial" w:cs="Arial"/>
-          <w:color w:val="000000"/>
-          <w:sz w:val="36"/>
-          <w:szCs w:val="36"/>
-          <w:lang w:bidi="hi-IN"/>
-        </w:rPr>
         <w:t xml:space="preserve">indraqmid gAqthinO# bRuqhadindra# maqrkEBi# raqrkiNa#H | indraqM ~MvANI#ranUShata || </w:t>
       </w:r>
     </w:p>
@@ -37161,7 +37602,7 @@
           <w:szCs w:val="36"/>
           <w:lang w:bidi="hi-IN"/>
         </w:rPr>
-        <w:t xml:space="preserve">aq(gm)qhOqmucEq pra Ba#rEmA manIqShA mO#ShiShThaq-dAv^^nna# sumaqtiM gRu#NAqnAH | iqdami#ndraq prati# haqvyaM gRu#BAya saqtyAH sa#ntuq yaja#mAnasyaq kAmA$H || </w:t>
+        <w:t xml:space="preserve">aq(gm)qhOqmucEq pra Ba#rEmA manIqShA mO#ShiShThaq-dAvnna# sumaqtiM gRu#NAqnAH | iqdami#ndraq prati# haqvyaM gRu#BAya saqtyAH sa#ntuq yaja#mAnasyaq kAmA$H || </w:t>
       </w:r>
     </w:p>
     <w:p>
@@ -37491,57 +37932,57 @@
           <w:szCs w:val="36"/>
           <w:lang w:bidi="hi-IN"/>
         </w:rPr>
+        <w:t>TS 1.6.12.5</w:t>
+      </w:r>
+    </w:p>
+    <w:p>
+      <w:pPr>
+        <w:autoSpaceDE w:val="0"/>
+        <w:autoSpaceDN w:val="0"/>
+        <w:adjustRightInd w:val="0"/>
+        <w:spacing w:after="0" w:line="240" w:lineRule="auto"/>
+        <w:rPr>
+          <w:rFonts w:ascii="Arial" w:hAnsi="Arial" w:cs="Arial"/>
+          <w:color w:val="000000"/>
+          <w:sz w:val="36"/>
+          <w:szCs w:val="36"/>
+          <w:lang w:bidi="hi-IN"/>
+        </w:rPr>
+      </w:pPr>
+      <w:r>
+        <w:rPr>
+          <w:rFonts w:ascii="Arial" w:hAnsi="Arial" w:cs="Arial"/>
+          <w:color w:val="000000"/>
+          <w:sz w:val="36"/>
+          <w:szCs w:val="36"/>
+          <w:lang w:bidi="hi-IN"/>
+        </w:rPr>
+        <w:t xml:space="preserve">A ja#gAmAq para#syAH | </w:t>
+      </w:r>
+    </w:p>
+    <w:p>
+      <w:pPr>
+        <w:autoSpaceDE w:val="0"/>
+        <w:autoSpaceDN w:val="0"/>
+        <w:adjustRightInd w:val="0"/>
+        <w:spacing w:after="0" w:line="240" w:lineRule="auto"/>
+        <w:rPr>
+          <w:rFonts w:ascii="Arial" w:hAnsi="Arial" w:cs="Arial"/>
+          <w:color w:val="000000"/>
+          <w:sz w:val="36"/>
+          <w:szCs w:val="36"/>
+          <w:lang w:bidi="hi-IN"/>
+        </w:rPr>
+      </w:pPr>
+      <w:r>
+        <w:rPr>
+          <w:rFonts w:ascii="Arial" w:hAnsi="Arial" w:cs="Arial"/>
+          <w:color w:val="000000"/>
+          <w:sz w:val="36"/>
+          <w:szCs w:val="36"/>
+          <w:lang w:bidi="hi-IN"/>
+        </w:rPr>
         <w:lastRenderedPageBreak/>
-        <w:t>TS 1.6.12.5</w:t>
-      </w:r>
-    </w:p>
-    <w:p>
-      <w:pPr>
-        <w:autoSpaceDE w:val="0"/>
-        <w:autoSpaceDN w:val="0"/>
-        <w:adjustRightInd w:val="0"/>
-        <w:spacing w:after="0" w:line="240" w:lineRule="auto"/>
-        <w:rPr>
-          <w:rFonts w:ascii="Arial" w:hAnsi="Arial" w:cs="Arial"/>
-          <w:color w:val="000000"/>
-          <w:sz w:val="36"/>
-          <w:szCs w:val="36"/>
-          <w:lang w:bidi="hi-IN"/>
-        </w:rPr>
-      </w:pPr>
-      <w:r>
-        <w:rPr>
-          <w:rFonts w:ascii="Arial" w:hAnsi="Arial" w:cs="Arial"/>
-          <w:color w:val="000000"/>
-          <w:sz w:val="36"/>
-          <w:szCs w:val="36"/>
-          <w:lang w:bidi="hi-IN"/>
-        </w:rPr>
-        <w:t xml:space="preserve">A ja#gAmAq para#syAH | </w:t>
-      </w:r>
-    </w:p>
-    <w:p>
-      <w:pPr>
-        <w:autoSpaceDE w:val="0"/>
-        <w:autoSpaceDN w:val="0"/>
-        <w:adjustRightInd w:val="0"/>
-        <w:spacing w:after="0" w:line="240" w:lineRule="auto"/>
-        <w:rPr>
-          <w:rFonts w:ascii="Arial" w:hAnsi="Arial" w:cs="Arial"/>
-          <w:color w:val="000000"/>
-          <w:sz w:val="36"/>
-          <w:szCs w:val="36"/>
-          <w:lang w:bidi="hi-IN"/>
-        </w:rPr>
-      </w:pPr>
-      <w:r>
-        <w:rPr>
-          <w:rFonts w:ascii="Arial" w:hAnsi="Arial" w:cs="Arial"/>
-          <w:color w:val="000000"/>
-          <w:sz w:val="36"/>
-          <w:szCs w:val="36"/>
-          <w:lang w:bidi="hi-IN"/>
-        </w:rPr>
         <w:t>sRuqka(gm) saq(gm)qSAya# paqvimi#ndra tiqgmaM ~Mvi SatrU$n tADhiq vimRudhO# nudasva ||</w:t>
       </w:r>
     </w:p>
@@ -37987,6 +38428,7 @@
           <w:szCs w:val="36"/>
           <w:lang w:bidi="hi-IN"/>
         </w:rPr>
+        <w:lastRenderedPageBreak/>
         <w:t>kOrvai with starting Padams of 1, 11, 21 series of Panchaatis :-</w:t>
       </w:r>
     </w:p>
@@ -38348,7 +38790,7 @@
           <w:szCs w:val="36"/>
           <w:lang w:bidi="hi-IN"/>
         </w:rPr>
-        <w:t xml:space="preserve">yajaqtE&amp;pyaqnyaM ~Myaja#mAnaM duhEq sA mE# saqtyA&amp;&amp;SIraqsya yaqj~jasya# BUyAqdityA#haiqSha vai yaqj~jasyaq dOhaqstEnaiqvaina#M duhEq prattAq vai </w:t>
+        <w:t xml:space="preserve">yajaqtE&amp;pyaqnyaM ~Myaja#mAnaM duhEq sA mE# saqtyA&amp;&amp;SIraqsya yaqj~jasya# BUyAqdityA#haiqSha vai yaqj~jasyaq dOhaqstEnaiqvaina#M duhEq prattAq vai gaurdu#hEq prattEDAq yaja#mAnAya duha EqtE vA iDA#yaiq </w:t>
       </w:r>
       <w:r>
         <w:rPr>
@@ -38359,7 +38801,7 @@
           <w:lang w:bidi="hi-IN"/>
         </w:rPr>
         <w:lastRenderedPageBreak/>
-        <w:t>gaurdu#hEq prattEDAq yaja#mAnAya duha EqtE vA iDA#yaiq stanAq iDOpa#hUqtEti# vAqyurvaqthsO yar.hiq hOtEDA#mupaqhvayE#taq tar.hiq yaja#mAnOq hOtA#raqmIkSha#mANO vAqyuM mana#sAddhyAyEn - [  ] 2</w:t>
+        <w:t>stanAq iDOpa#hUqtEti# vAqyurvaqthsO yar.hiq hOtEDA#mupaqhvayE#taq tar.hiq yaja#mAnOq hOtA#raqmIkSha#mANO vAqyuM mana#sAddhyAyEn - [  ] 2</w:t>
       </w:r>
     </w:p>
     <w:p>
@@ -38875,7 +39317,7 @@
           <w:szCs w:val="36"/>
           <w:lang w:bidi="hi-IN"/>
         </w:rPr>
-        <w:t>(viqdvAn-dhyA#yEd-Bavatiq yaM-prAqS^^nantiq-yAM ~Mvai-maq-EkAqnna vi(gm)#SaqtiSca# )(A1)</w:t>
+        <w:t>(viqdvAn-dhyA#yEd-Bavatiq yaM-prAqSnantiq-yAM ~Mvai-maq-EkAqnna vi(gm)#SaqtiSca# )(A1)</w:t>
       </w:r>
     </w:p>
     <w:p>
@@ -39226,7 +39668,7 @@
           <w:szCs w:val="36"/>
           <w:lang w:bidi="hi-IN"/>
         </w:rPr>
-        <w:t xml:space="preserve">gRuhNAtiq ya EqvaM ~MvEdaq pratyEqva ti#ShThaqtyathaq vai tAmupA$hvaq iti# hOvAcaq yasyai# niqkrama#NE GRuqtaM praqjAH saqjIMva#ntIqH pibaqntIti# Ciqnattiq sA na Ci#naqttI(3) itiq na Ci#naqttIti# hOvAcaq pra tu ja#nayaqtItyEqSha vA iDAqmupA$hvathAq iti# ( ) hOvAcaq vRuShTiqrvA iDAq vRuSh^^Tyaiq vai niqkrama#NE GRuqtaM praqjAH saqjIMva#ntIH pibantiq ya EqvaM ~MvEdaq </w:t>
+        <w:t xml:space="preserve">gRuhNAtiq ya EqvaM ~MvEdaq pratyEqva ti#ShThaqtyathaq vai tAmupA$hvaq iti# hOvAcaq yasyai# niqkrama#NE GRuqtaM praqjAH saqjIMva#ntIqH pibaqntIti# Ciqnattiq sA na Ci#naqttI(3) itiq na Ci#naqttIti# hOvAcaq pra tu ja#nayaqtItyEqSha vA iDAqmupA$hvathAq iti# ( ) hOvAcaq vRuShTiqrvA iDAq vRuShTyaiq vai niqkrama#NE GRuqtaM praqjAH saqjIMva#ntIH pibantiq ya EqvaM ~MvEdaq </w:t>
       </w:r>
     </w:p>
     <w:p>
@@ -39602,7 +40044,27 @@
           <w:szCs w:val="36"/>
           <w:lang w:bidi="hi-IN"/>
         </w:rPr>
-        <w:t xml:space="preserve">tyA#ha praqjApa#timEqva BA#gaqdhEyE#naq sama#d^^rdhayaqtyUrja#svAqn paya#svAqnityAqhOrja#-mEqvAsmiqn payO# dadhAti prANApAqnau mE# pAhi samAnavyAqnau mE# pAqhItyA#hAq- &amp;&amp;SiSha#mEqvaitAmA SAqstE &amp;kShi#tOq &amp;syakShi#tyai tvAq mA mE$ kShEShThA aqmutrAqmuShmi#n ~MlOqka ityA#haq kShIya#tEq vA </w:t>
+        <w:t>tyA#ha praqjApa#timEqva BA#gaqdhEyE#naq sama#</w:t>
+      </w:r>
+      <w:r>
+        <w:rPr>
+          <w:rFonts w:ascii="Arial" w:hAnsi="Arial" w:cs="Arial"/>
+          <w:color w:val="000000"/>
+          <w:sz w:val="36"/>
+          <w:szCs w:val="36"/>
+          <w:lang w:bidi="hi-IN"/>
+        </w:rPr>
+        <w:t>rddh</w:t>
+      </w:r>
+      <w:r>
+        <w:rPr>
+          <w:rFonts w:ascii="Arial" w:hAnsi="Arial" w:cs="Arial"/>
+          <w:color w:val="000000"/>
+          <w:sz w:val="36"/>
+          <w:szCs w:val="36"/>
+          <w:lang w:bidi="hi-IN"/>
+        </w:rPr>
+        <w:t xml:space="preserve">ayaqtyUrja#svAqn paya#svAqnityAqhOrja#-mEqvAsmiqn payO# dadhAti prANApAqnau mE# pAhi samAnavyAqnau mE# pAqhItyA#hAq- &amp;&amp;SiSha#mEqvaitAmA SAqstE &amp;kShi#tOq &amp;syakShi#tyai tvAq mA mE$ kShEShThA aqmutrAqmuShmi#n ~MlOqka ityA#haq kShIya#tEq vA </w:t>
       </w:r>
       <w:r>
         <w:rPr>
@@ -42594,7 +43056,27 @@
           <w:szCs w:val="36"/>
           <w:lang w:bidi="hi-IN"/>
         </w:rPr>
-        <w:t>kShaqtrasyOlba#masi kShaqtrasyaq yOni#rasiq jAyaq Ehiq suvOq rOhA#vaq rOhA#vaq hi suva#raqhaM nA#vuqBayOqH suvO# rOkShyAmiq vAja#Sca prasaqvaScA#piqjaScaq kratu#Scaq suva#Sca mUqd^^rdhA caq vya</w:t>
+        <w:t>kShaqtrasyOlba#masi kShaqtrasyaq yOni#rasiq jAyaq Ehiq suvOq rOhA#vaq rOhA#vaq hi suva#raqhaM nA#vuqBayOqH suvO# rOkShyAmiq vAja#Sca prasaqvaScA#piqjaScaq kratu#Scaq suva#Sca mUq</w:t>
+      </w:r>
+      <w:r>
+        <w:rPr>
+          <w:rFonts w:ascii="Arial" w:hAnsi="Arial" w:cs="Arial"/>
+          <w:color w:val="000000"/>
+          <w:sz w:val="36"/>
+          <w:szCs w:val="36"/>
+          <w:lang w:bidi="hi-IN"/>
+        </w:rPr>
+        <w:t>rddh</w:t>
+      </w:r>
+      <w:r>
+        <w:rPr>
+          <w:rFonts w:ascii="Arial" w:hAnsi="Arial" w:cs="Arial"/>
+          <w:color w:val="000000"/>
+          <w:sz w:val="36"/>
+          <w:szCs w:val="36"/>
+          <w:lang w:bidi="hi-IN"/>
+        </w:rPr>
+        <w:t>A caq vya</w:t>
       </w:r>
       <w:r>
         <w:rPr>
@@ -42880,7 +43362,27 @@
           <w:szCs w:val="36"/>
           <w:lang w:bidi="hi-IN"/>
         </w:rPr>
-        <w:t>sa viqrAjaqM paryE#ti prajAqnan praqjAM puShTi#M ~Mvaqd^^rdhaya#mAnO aqsmE ||</w:t>
+        <w:t>sa viqrAjaqM paryE#ti prajAqnan praqjAM puShTi#M ~Mvaq</w:t>
+      </w:r>
+      <w:r>
+        <w:rPr>
+          <w:rFonts w:ascii="Arial" w:hAnsi="Arial" w:cs="Arial"/>
+          <w:color w:val="000000"/>
+          <w:sz w:val="36"/>
+          <w:szCs w:val="36"/>
+          <w:lang w:bidi="hi-IN"/>
+        </w:rPr>
+        <w:t>rddh</w:t>
+      </w:r>
+      <w:r>
+        <w:rPr>
+          <w:rFonts w:ascii="Arial" w:hAnsi="Arial" w:cs="Arial"/>
+          <w:color w:val="000000"/>
+          <w:sz w:val="36"/>
+          <w:szCs w:val="36"/>
+          <w:lang w:bidi="hi-IN"/>
+        </w:rPr>
+        <w:t>aya#mAnO aqsmE ||</w:t>
       </w:r>
     </w:p>
     <w:p>
@@ -44403,7 +44905,27 @@
           <w:szCs w:val="36"/>
           <w:lang w:bidi="hi-IN"/>
         </w:rPr>
-        <w:t xml:space="preserve">mA nO# mad^^rdhIqrA Ba#rA daqddhi tannaqH pra dAqSuShEq dAta#vEq BUriq yat tE$ | </w:t>
+        <w:t>mA nO# ma</w:t>
+      </w:r>
+      <w:r>
+        <w:rPr>
+          <w:rFonts w:ascii="Arial" w:hAnsi="Arial" w:cs="Arial"/>
+          <w:color w:val="000000"/>
+          <w:sz w:val="36"/>
+          <w:szCs w:val="36"/>
+          <w:lang w:bidi="hi-IN"/>
+        </w:rPr>
+        <w:t>rddh</w:t>
+      </w:r>
+      <w:r>
+        <w:rPr>
+          <w:rFonts w:ascii="Arial" w:hAnsi="Arial" w:cs="Arial"/>
+          <w:color w:val="000000"/>
+          <w:sz w:val="36"/>
+          <w:szCs w:val="36"/>
+          <w:lang w:bidi="hi-IN"/>
+        </w:rPr>
+        <w:t xml:space="preserve">IqrA Ba#rA daqddhi tannaqH pra dAqSuShEq dAta#vEq BUriq yat tE$ | </w:t>
       </w:r>
     </w:p>
     <w:p>
@@ -46794,7 +47316,7 @@
           <w:szCs w:val="36"/>
           <w:lang w:bidi="hi-IN"/>
         </w:rPr>
-        <w:t xml:space="preserve">praqtiqpUqruqShamEka#kapAlAqn^^nirva#paqtyEkaq-mati#riktaqM ~MyAva#ntO gRuqhyA$H </w:t>
+        <w:t xml:space="preserve">praqtiqpUqruqShamEka#kapAlAqnnirva#paqtyEkaq-mati#riktaqM ~MyAva#ntO gRuqhyA$H </w:t>
       </w:r>
     </w:p>
     <w:p>
@@ -47009,7 +47531,27 @@
           <w:szCs w:val="36"/>
           <w:lang w:bidi="hi-IN"/>
         </w:rPr>
-        <w:t xml:space="preserve">trya#baMkaM ~MyajAmahE sugaqndhiM pu#ShTiqvad^^rdha#naM | </w:t>
+        <w:t>trya#baMkaM ~MyajAmahE sugaqndhiM pu#ShTiqva</w:t>
+      </w:r>
+      <w:r>
+        <w:rPr>
+          <w:rFonts w:ascii="Arial" w:hAnsi="Arial" w:cs="Arial"/>
+          <w:color w:val="000000"/>
+          <w:sz w:val="36"/>
+          <w:szCs w:val="36"/>
+          <w:lang w:bidi="hi-IN"/>
+        </w:rPr>
+        <w:t>rddh</w:t>
+      </w:r>
+      <w:r>
+        <w:rPr>
+          <w:rFonts w:ascii="Arial" w:hAnsi="Arial" w:cs="Arial"/>
+          <w:color w:val="000000"/>
+          <w:sz w:val="36"/>
+          <w:szCs w:val="36"/>
+          <w:lang w:bidi="hi-IN"/>
+        </w:rPr>
+        <w:t xml:space="preserve">a#naM | </w:t>
       </w:r>
     </w:p>
     <w:p>
@@ -47426,7 +47968,7 @@
           <w:szCs w:val="36"/>
           <w:lang w:bidi="hi-IN"/>
         </w:rPr>
-        <w:t xml:space="preserve">bAqrq.haqspaqtyaM caqruM nirva#pati braqhmaNO# gRuqhE Si#tipRuqShThO dakShi#Naiqndra-mEkA#daSakapAla(gm) rAjaqnya#sya gRuqha Ru#ShaqBO dakShi#NA&amp;&amp;diqtyaM caqruM mahi#Shyai gRuqhE dhEqnurdakShi#NAnair.RuqtaM caqruM pa#rivRuqktyai# gRuqhE kRuqShNAnA$M ~MvrIhIqNAM naqKani#rBinnaM kRuqShNA kUqTA dakShi#NA &amp;&amp;gnEqyamaqShTAka#pAla(gm) sEnAqnyO# gRuqhE hira#NyaqM dakShi#NA vAruqNaM daSa#kapAla(gm) sUqtasya# gRuqhE maqhAni#raShTOq dakShi#NA mAruqta(gm) saqptaka#pAlaM grAmaqNyO# gRuqhE pRuS^^niqrdakShi#NA </w:t>
+        <w:t xml:space="preserve">bAqrq.haqspaqtyaM caqruM nirva#pati braqhmaNO# gRuqhE Si#tipRuqShThO dakShi#Naiqndra-mEkA#daSakapAla(gm) rAjaqnya#sya gRuqha Ru#ShaqBO dakShi#NA&amp;&amp;diqtyaM caqruM mahi#Shyai gRuqhE dhEqnurdakShi#NAnair.RuqtaM caqruM pa#rivRuqktyai# gRuqhE kRuqShNAnA$M ~MvrIhIqNAM naqKani#rBinnaM kRuqShNA kUqTA dakShi#NA &amp;&amp;gnEqyamaqShTAka#pAla(gm) sEnAqnyO# gRuqhE hira#NyaqM dakShi#NA vAruqNaM daSa#kapAla(gm) sUqtasya# gRuqhE maqhAni#raShTOq dakShi#NA mAruqta(gm) saqptaka#pAlaM grAmaqNyO# gRuqhE pRuSniqrdakShi#NA </w:t>
       </w:r>
     </w:p>
     <w:p>
@@ -48653,7 +49195,27 @@
           <w:szCs w:val="36"/>
           <w:lang w:bidi="hi-IN"/>
         </w:rPr>
-        <w:t xml:space="preserve">Canda#sAmavatvEkaviq(gm)qSaH stOmO# vairAqja(gm) sAma# miqtrAvaru#Nau dEqvatAq balaqM dravi#Na-mUqd^^rdhvAmA ti#ShTha paq~gktistvAq Canda#sAmavatu triNavatrayastriq(gm)qSau stOmau# SAkvararaivaqtE sAma#nIq bRuhaqspati#rdEqvatAq varcOq dravi#Na-mIqdRu~g cA$nyAqdRu~g cai#tAqdRu~g ca# pratiqdRu~g ca# miqtaScaq saMmi#taScaq saBa#rAH | </w:t>
+        <w:t>Canda#sAmavatvEkaviq(gm)qSaH stOmO# vairAqja(gm) sAma# miqtrAvaru#Nau dEqvatAq balaqM dravi#Na-mUq</w:t>
+      </w:r>
+      <w:r>
+        <w:rPr>
+          <w:rFonts w:ascii="Arial" w:hAnsi="Arial" w:cs="Arial"/>
+          <w:color w:val="000000"/>
+          <w:sz w:val="36"/>
+          <w:szCs w:val="36"/>
+          <w:lang w:bidi="hi-IN"/>
+        </w:rPr>
+        <w:t>rddh</w:t>
+      </w:r>
+      <w:r>
+        <w:rPr>
+          <w:rFonts w:ascii="Arial" w:hAnsi="Arial" w:cs="Arial"/>
+          <w:color w:val="000000"/>
+          <w:sz w:val="36"/>
+          <w:szCs w:val="36"/>
+          <w:lang w:bidi="hi-IN"/>
+        </w:rPr>
+        <w:t xml:space="preserve">vAmA ti#ShTha paq~gktistvAq Canda#sAmavatu triNavatrayastriq(gm)qSau stOmau# SAkvararaivaqtE sAma#nIq bRuhaqspati#rdEqvatAq varcOq dravi#Na-mIqdRu~g cA$nyAqdRu~g cai#tAqdRu~g ca# pratiqdRu~g ca# miqtaScaq saMmi#taScaq saBa#rAH | </w:t>
       </w:r>
     </w:p>
     <w:p>
@@ -51950,7 +52512,7 @@
         <w:sz w:val="28"/>
         <w:szCs w:val="28"/>
       </w:rPr>
-      <w:t>42</w:t>
+      <w:t>20</w:t>
     </w:r>
     <w:r>
       <w:rPr>
@@ -52115,7 +52677,7 @@
         <w:sz w:val="28"/>
         <w:szCs w:val="28"/>
       </w:rPr>
-      <w:t>41</w:t>
+      <w:t>19</w:t>
     </w:r>
     <w:r>
       <w:rPr>

</xml_diff>